<commit_message>
Updated local setup file
</commit_message>
<xml_diff>
--- a/Local_server_setup.docx
+++ b/Local_server_setup.docx
@@ -28,22 +28,84 @@
       </w:r>
       <w:proofErr w:type="spellEnd"/>
       <w:r>
-        <w:t xml:space="preserve"> oracle databases or you wish to include any of the common files on the network you’ll need to carry out at least some of the steps below to install the relevant drivers and prepare your machine to do so.  </w:t>
-      </w:r>
-    </w:p>
-    <w:p>
+        <w:t xml:space="preserve"> O</w:t>
+      </w:r>
+      <w:r>
+        <w:t>racle databases or you wish to include any of the common files on the network you’ll need to carry out at least some of the steps below to install the relevant drivers and prepare your machine to do so.</w:t>
+      </w:r>
+    </w:p>
+    <w:p>
+      <w:r>
+        <w:t xml:space="preserve">First up, if you haven’t already done so as part of your PHP installation, add your PHP directory path to the ‘PATH’ environment variable. Click </w:t>
+      </w:r>
+      <w:hyperlink w:anchor="_Adding_the_PHP" w:history="1">
+        <w:r>
+          <w:rPr>
+            <w:rStyle w:val="Hyperlink"/>
+          </w:rPr>
+          <w:t>here</w:t>
+        </w:r>
+      </w:hyperlink>
+      <w:r>
+        <w:t xml:space="preserve"> for instructions i</w:t>
+      </w:r>
+      <w:r>
+        <w:t>f you’</w:t>
+      </w:r>
+      <w:r>
+        <w:t xml:space="preserve">re </w:t>
+      </w:r>
+      <w:r>
+        <w:t>un</w:t>
+      </w:r>
+      <w:r>
+        <w:t xml:space="preserve">sure </w:t>
+      </w:r>
+      <w:r>
+        <w:t xml:space="preserve">of </w:t>
+      </w:r>
+      <w:r>
+        <w:t>how to do this.</w:t>
+      </w:r>
+    </w:p>
+    <w:p>
+      <w:r>
+        <w:t xml:space="preserve">Go through the </w:t>
+      </w:r>
+      <w:r>
+        <w:t xml:space="preserve">relevant </w:t>
+      </w:r>
       <w:bookmarkStart w:id="0" w:name="_GoBack"/>
       <w:bookmarkEnd w:id="0"/>
       <w:r>
-        <w:t xml:space="preserve">To get </w:t>
-      </w:r>
-      <w:proofErr w:type="spellStart"/>
-      <w:r>
-        <w:t>sql</w:t>
-      </w:r>
-      <w:proofErr w:type="spellEnd"/>
-      <w:r>
-        <w:t xml:space="preserve"> connection within common directory in our local machines we must:</w:t>
+        <w:t xml:space="preserve">sections below to set up your machine for access to the SQL Server </w:t>
+      </w:r>
+      <w:proofErr w:type="spellStart"/>
+      <w:r>
+        <w:t>Powerview</w:t>
+      </w:r>
+      <w:proofErr w:type="spellEnd"/>
+      <w:r>
+        <w:t xml:space="preserve"> database, the </w:t>
+      </w:r>
+      <w:proofErr w:type="spellStart"/>
+      <w:r>
+        <w:t>ISEC</w:t>
+      </w:r>
+      <w:proofErr w:type="spellEnd"/>
+      <w:r>
+        <w:t xml:space="preserve"> Oracle database and to enable single sign-on to the network.</w:t>
+      </w:r>
+    </w:p>
+    <w:p>
+      <w:pPr>
+        <w:pStyle w:val="Heading3"/>
+      </w:pPr>
+      <w:r>
+        <w:t>I</w:t>
+      </w:r>
+      <w:r>
+        <w:t>nclude common files stored on the network:</w:t>
       </w:r>
     </w:p>
     <w:p>
@@ -51,11 +113,102 @@
         <w:pStyle w:val="ListParagraph"/>
         <w:numPr>
           <w:ilvl w:val="0"/>
-          <w:numId w:val="1"/>
-        </w:numPr>
-      </w:pPr>
-      <w:r>
-        <w:t>Install:</w:t>
+          <w:numId w:val="2"/>
+        </w:numPr>
+      </w:pPr>
+      <w:r>
+        <w:t>Use the full server path in your ‘include’ statement</w:t>
+      </w:r>
+    </w:p>
+    <w:p>
+      <w:pPr>
+        <w:pStyle w:val="ListParagraph"/>
+        <w:numPr>
+          <w:ilvl w:val="0"/>
+          <w:numId w:val="2"/>
+        </w:numPr>
+      </w:pPr>
+      <w:r>
+        <w:t xml:space="preserve">Escape the first backslash with a backslash – </w:t>
+      </w:r>
+      <w:proofErr w:type="spellStart"/>
+      <w:r>
+        <w:t>eg</w:t>
+      </w:r>
+      <w:proofErr w:type="spellEnd"/>
+      <w:r>
+        <w:t xml:space="preserve"> "</w:t>
+      </w:r>
+      <w:r>
+        <w:rPr>
+          <w:color w:val="3AA960"/>
+        </w:rPr>
+        <w:t>\\\kwlwgd704376\...</w:t>
+      </w:r>
+      <w:r>
+        <w:t>" ("</w:t>
+      </w:r>
+      <w:r>
+        <w:rPr>
+          <w:color w:val="3AA960"/>
+        </w:rPr>
+        <w:t>\\\\kwlwgd704376\...</w:t>
+      </w:r>
+      <w:r>
+        <w:t>" also works)</w:t>
+      </w:r>
+    </w:p>
+    <w:p>
+      <w:pPr>
+        <w:pStyle w:val="Heading3"/>
+      </w:pPr>
+      <w:r>
+        <w:rPr>
+          <w:rStyle w:val="Heading3Char"/>
+          <w:b/>
+        </w:rPr>
+        <w:t>E</w:t>
+      </w:r>
+      <w:r>
+        <w:rPr>
+          <w:rStyle w:val="Heading3Char"/>
+          <w:b/>
+        </w:rPr>
+        <w:t xml:space="preserve">nable connections to the SQL Server </w:t>
+      </w:r>
+      <w:proofErr w:type="spellStart"/>
+      <w:r>
+        <w:rPr>
+          <w:rStyle w:val="Heading3Char"/>
+          <w:b/>
+        </w:rPr>
+        <w:t>Powerview</w:t>
+      </w:r>
+      <w:proofErr w:type="spellEnd"/>
+      <w:r>
+        <w:rPr>
+          <w:rStyle w:val="Heading3Char"/>
+          <w:b/>
+        </w:rPr>
+        <w:t xml:space="preserve"> database</w:t>
+      </w:r>
+      <w:r>
+        <w:t>:</w:t>
+      </w:r>
+    </w:p>
+    <w:p>
+      <w:pPr>
+        <w:pStyle w:val="ListParagraph"/>
+        <w:numPr>
+          <w:ilvl w:val="0"/>
+          <w:numId w:val="1"/>
+        </w:numPr>
+      </w:pPr>
+      <w:r>
+        <w:t>Install</w:t>
+      </w:r>
+      <w:r>
+        <w:t xml:space="preserve"> the following drivers:</w:t>
       </w:r>
     </w:p>
     <w:p>
@@ -63,34 +216,103 @@
         <w:pStyle w:val="ListParagraph"/>
         <w:numPr>
           <w:ilvl w:val="1"/>
-          <w:numId w:val="1"/>
-        </w:numPr>
-      </w:pPr>
+          <w:numId w:val="3"/>
+        </w:numPr>
+      </w:pPr>
+      <w:r>
+        <w:t xml:space="preserve">Microsoft Drivers for PHP for SQL Server from </w:t>
+      </w:r>
       <w:hyperlink r:id="rId7" w:history="1">
         <w:r>
           <w:rPr>
             <w:rStyle w:val="Hyperlink"/>
           </w:rPr>
-          <w:t>https://www.microsoft.com/en-us/download/details.aspx?id=20098</w:t>
+          <w:t>here</w:t>
         </w:r>
       </w:hyperlink>
+      <w:r>
+        <w:t xml:space="preserve">. </w:t>
+      </w:r>
+      <w:r>
+        <w:rPr>
+          <w:color w:val="717171"/>
+        </w:rPr>
+        <w:t>(</w:t>
+      </w:r>
+      <w:r>
+        <w:rPr>
+          <w:smallCaps/>
+          <w:color w:val="717171"/>
+        </w:rPr>
+        <w:t>Please note that t</w:t>
+      </w:r>
+      <w:r>
+        <w:rPr>
+          <w:smallCaps/>
+          <w:color w:val="717171"/>
+        </w:rPr>
+        <w:t xml:space="preserve">here are several versions of the </w:t>
+      </w:r>
+      <w:r>
+        <w:rPr>
+          <w:smallCaps/>
+          <w:color w:val="717171"/>
+        </w:rPr>
+        <w:t>PHP d</w:t>
+      </w:r>
+      <w:r>
+        <w:rPr>
+          <w:smallCaps/>
+          <w:color w:val="717171"/>
+        </w:rPr>
+        <w:t xml:space="preserve">rivers. Determine which to install by using </w:t>
+      </w:r>
+      <w:proofErr w:type="spellStart"/>
+      <w:r>
+        <w:rPr>
+          <w:smallCaps/>
+          <w:color w:val="717171"/>
+        </w:rPr>
+        <w:t>phpinfo</w:t>
+      </w:r>
+      <w:proofErr w:type="spellEnd"/>
+      <w:r>
+        <w:rPr>
+          <w:smallCaps/>
+          <w:color w:val="717171"/>
+        </w:rPr>
+        <w:t xml:space="preserve">() to </w:t>
+      </w:r>
+      <w:r>
+        <w:rPr>
+          <w:smallCaps/>
+          <w:color w:val="717171"/>
+        </w:rPr>
+        <w:t>check your PHP version)</w:t>
+      </w:r>
     </w:p>
     <w:p>
       <w:pPr>
         <w:pStyle w:val="ListParagraph"/>
         <w:numPr>
           <w:ilvl w:val="1"/>
-          <w:numId w:val="1"/>
-        </w:numPr>
-      </w:pPr>
+          <w:numId w:val="3"/>
+        </w:numPr>
+      </w:pPr>
+      <w:r>
+        <w:t xml:space="preserve">Microsoft ODBC Driver 11 for SQL Server from </w:t>
+      </w:r>
       <w:hyperlink r:id="rId8" w:history="1">
         <w:r>
           <w:rPr>
             <w:rStyle w:val="Hyperlink"/>
           </w:rPr>
-          <w:t>https://www.microsoft.com/en-us/download/details.aspx?id=36434</w:t>
+          <w:t>here</w:t>
         </w:r>
       </w:hyperlink>
+      <w:r>
+        <w:t>.</w:t>
+      </w:r>
     </w:p>
     <w:p>
       <w:pPr>
@@ -101,7 +323,128 @@
         </w:numPr>
       </w:pPr>
       <w:r>
-        <w:t xml:space="preserve">Change your </w:t>
+        <w:t>Open the ‘.</w:t>
+      </w:r>
+      <w:proofErr w:type="spellStart"/>
+      <w:r>
+        <w:t>ini</w:t>
+      </w:r>
+      <w:proofErr w:type="spellEnd"/>
+      <w:r>
+        <w:t>’ file for your PHP installation, locate the ‘Dynamic Extensions’ section and add the following lines, amending to the driver version you installed:</w:t>
+      </w:r>
+    </w:p>
+    <w:p>
+      <w:pPr>
+        <w:pStyle w:val="ListParagraph"/>
+        <w:numPr>
+          <w:ilvl w:val="1"/>
+          <w:numId w:val="1"/>
+        </w:numPr>
+        <w:rPr>
+          <w:rFonts w:ascii="Courier New" w:hAnsi="Courier New" w:cs="Courier New"/>
+          <w:sz w:val="20"/>
+        </w:rPr>
+      </w:pPr>
+      <w:r>
+        <w:rPr>
+          <w:rFonts w:ascii="Courier New" w:hAnsi="Courier New" w:cs="Courier New"/>
+          <w:sz w:val="20"/>
+        </w:rPr>
+        <w:t>extension=php_sqlsrv_56_ts.dll</w:t>
+      </w:r>
+    </w:p>
+    <w:p>
+      <w:pPr>
+        <w:pStyle w:val="ListParagraph"/>
+        <w:numPr>
+          <w:ilvl w:val="1"/>
+          <w:numId w:val="1"/>
+        </w:numPr>
+        <w:rPr>
+          <w:rFonts w:ascii="Courier New" w:hAnsi="Courier New" w:cs="Courier New"/>
+          <w:sz w:val="20"/>
+        </w:rPr>
+      </w:pPr>
+      <w:r>
+        <w:rPr>
+          <w:rFonts w:ascii="Courier New" w:hAnsi="Courier New" w:cs="Courier New"/>
+          <w:sz w:val="20"/>
+        </w:rPr>
+        <w:t>extension=php_pdo_sqlsrv_56_ts.dll</w:t>
+      </w:r>
+    </w:p>
+    <w:p>
+      <w:pPr>
+        <w:pStyle w:val="ListParagraph"/>
+        <w:numPr>
+          <w:ilvl w:val="0"/>
+          <w:numId w:val="1"/>
+        </w:numPr>
+      </w:pPr>
+      <w:r>
+        <w:t>Ensure you us</w:t>
+      </w:r>
+      <w:r>
+        <w:t>e</w:t>
+      </w:r>
+      <w:r>
+        <w:t xml:space="preserve"> the right PHP functions (</w:t>
+      </w:r>
+      <w:r>
+        <w:t>‘</w:t>
+      </w:r>
+      <w:proofErr w:type="spellStart"/>
+      <w:r>
+        <w:rPr>
+          <w:color w:val="006F7D"/>
+        </w:rPr>
+        <w:t>sqlsrv</w:t>
+      </w:r>
+      <w:proofErr w:type="spellEnd"/>
+      <w:r>
+        <w:rPr>
+          <w:color w:val="006F7D"/>
+        </w:rPr>
+        <w:t>_</w:t>
+      </w:r>
+      <w:r>
+        <w:t>’</w:t>
+      </w:r>
+      <w:r>
+        <w:t xml:space="preserve">rather than </w:t>
+      </w:r>
+      <w:r>
+        <w:t>‘</w:t>
+      </w:r>
+      <w:proofErr w:type="spellStart"/>
+      <w:r>
+        <w:rPr>
+          <w:color w:val="006F7D"/>
+        </w:rPr>
+        <w:t>mssql</w:t>
+      </w:r>
+      <w:proofErr w:type="spellEnd"/>
+      <w:r>
+        <w:rPr>
+          <w:color w:val="006F7D"/>
+        </w:rPr>
+        <w:t>_</w:t>
+      </w:r>
+      <w:r>
+        <w:t>’) in your code</w:t>
+      </w:r>
+    </w:p>
+    <w:p>
+      <w:pPr>
+        <w:pStyle w:val="ListParagraph"/>
+        <w:numPr>
+          <w:ilvl w:val="0"/>
+          <w:numId w:val="1"/>
+        </w:numPr>
+      </w:pPr>
+      <w:r>
+        <w:t>If including the common ‘</w:t>
       </w:r>
       <w:proofErr w:type="spellStart"/>
       <w:r>
@@ -109,7 +452,303 @@
       </w:r>
       <w:proofErr w:type="spellEnd"/>
       <w:r>
-        <w:t xml:space="preserve"> to:</w:t>
+        <w:t>’ file use the ‘</w:t>
+      </w:r>
+      <w:proofErr w:type="spellStart"/>
+      <w:r>
+        <w:rPr>
+          <w:color w:val="006F7D"/>
+        </w:rPr>
+        <w:t>connect_SQLSRV_PVDB</w:t>
+      </w:r>
+      <w:proofErr w:type="spellEnd"/>
+      <w:r>
+        <w:rPr>
+          <w:color w:val="006F7D"/>
+        </w:rPr>
+        <w:t>()</w:t>
+      </w:r>
+      <w:r>
+        <w:t>’ function instead of ‘</w:t>
+      </w:r>
+      <w:proofErr w:type="spellStart"/>
+      <w:r>
+        <w:rPr>
+          <w:color w:val="006F7D"/>
+        </w:rPr>
+        <w:t>connect_PVDB</w:t>
+      </w:r>
+      <w:proofErr w:type="spellEnd"/>
+      <w:r>
+        <w:rPr>
+          <w:color w:val="006F7D"/>
+        </w:rPr>
+        <w:t>()</w:t>
+      </w:r>
+      <w:r>
+        <w:t>’</w:t>
+      </w:r>
+    </w:p>
+    <w:p>
+      <w:pPr>
+        <w:pStyle w:val="Heading3"/>
+      </w:pPr>
+      <w:r>
+        <w:t>E</w:t>
+      </w:r>
+      <w:r>
+        <w:t xml:space="preserve">nable connections to the </w:t>
+      </w:r>
+      <w:proofErr w:type="spellStart"/>
+      <w:r>
+        <w:t>ISEC</w:t>
+      </w:r>
+      <w:proofErr w:type="spellEnd"/>
+      <w:r>
+        <w:t xml:space="preserve"> Oracle database</w:t>
+      </w:r>
+      <w:r>
+        <w:t>:</w:t>
+      </w:r>
+    </w:p>
+    <w:p>
+      <w:pPr>
+        <w:pStyle w:val="ListParagraph"/>
+        <w:numPr>
+          <w:ilvl w:val="0"/>
+          <w:numId w:val="1"/>
+        </w:numPr>
+      </w:pPr>
+      <w:r>
+        <w:t xml:space="preserve">Install the Oracle 11g drivers </w:t>
+      </w:r>
+      <w:r>
+        <w:t xml:space="preserve">by running ‘setup.exe’ </w:t>
+      </w:r>
+      <w:r>
+        <w:t xml:space="preserve">from </w:t>
+      </w:r>
+      <w:hyperlink r:id="rId9" w:history="1">
+        <w:r>
+          <w:rPr>
+            <w:rStyle w:val="Hyperlink"/>
+          </w:rPr>
+          <w:t>here</w:t>
+        </w:r>
+      </w:hyperlink>
+      <w:r>
+        <w:t>.</w:t>
+      </w:r>
+      <w:r>
+        <w:t xml:space="preserve"> </w:t>
+      </w:r>
+      <w:r>
+        <w:rPr>
+          <w:smallCaps/>
+          <w:color w:val="717171"/>
+        </w:rPr>
+        <w:t>(You need only install the ‘</w:t>
+      </w:r>
+      <w:proofErr w:type="spellStart"/>
+      <w:r>
+        <w:rPr>
+          <w:smallCaps/>
+          <w:color w:val="717171"/>
+        </w:rPr>
+        <w:t>InstantClient</w:t>
+      </w:r>
+      <w:proofErr w:type="spellEnd"/>
+      <w:r>
+        <w:rPr>
+          <w:smallCaps/>
+          <w:color w:val="717171"/>
+        </w:rPr>
+        <w:t>’</w:t>
+      </w:r>
+      <w:r>
+        <w:rPr>
+          <w:smallCaps/>
+          <w:color w:val="717171"/>
+        </w:rPr>
+        <w:t xml:space="preserve"> for the connection</w:t>
+      </w:r>
+      <w:r>
+        <w:rPr>
+          <w:smallCaps/>
+          <w:color w:val="717171"/>
+        </w:rPr>
+        <w:t>)</w:t>
+      </w:r>
+    </w:p>
+    <w:p>
+      <w:pPr>
+        <w:pStyle w:val="ListParagraph"/>
+        <w:numPr>
+          <w:ilvl w:val="0"/>
+          <w:numId w:val="1"/>
+        </w:numPr>
+      </w:pPr>
+      <w:r>
+        <w:t xml:space="preserve">Run Microsoft ODBC Administrator and enter your database connection details on the System </w:t>
+      </w:r>
+      <w:proofErr w:type="spellStart"/>
+      <w:r>
+        <w:t>DSN</w:t>
+      </w:r>
+      <w:proofErr w:type="spellEnd"/>
+      <w:r>
+        <w:t xml:space="preserve"> tab. For detailed instructions on this click </w:t>
+      </w:r>
+      <w:hyperlink w:anchor="_Adding_a_new" w:history="1">
+        <w:r>
+          <w:rPr>
+            <w:rStyle w:val="Hyperlink"/>
+          </w:rPr>
+          <w:t>here</w:t>
+        </w:r>
+      </w:hyperlink>
+      <w:r>
+        <w:t>.</w:t>
+      </w:r>
+    </w:p>
+    <w:p>
+      <w:pPr>
+        <w:pStyle w:val="Heading3"/>
+      </w:pPr>
+      <w:r>
+        <w:t>Enable single sign-on:</w:t>
+      </w:r>
+    </w:p>
+    <w:p>
+      <w:pPr>
+        <w:pStyle w:val="ListParagraph"/>
+        <w:numPr>
+          <w:ilvl w:val="0"/>
+          <w:numId w:val="1"/>
+        </w:numPr>
+      </w:pPr>
+      <w:r>
+        <w:t xml:space="preserve">Copy the </w:t>
+      </w:r>
+      <w:r>
+        <w:t xml:space="preserve">‘mod_authnz_sspi.so’ file from </w:t>
+      </w:r>
+      <w:hyperlink r:id="rId10" w:history="1">
+        <w:r>
+          <w:rPr>
+            <w:rStyle w:val="Hyperlink"/>
+          </w:rPr>
+          <w:t>here</w:t>
+        </w:r>
+      </w:hyperlink>
+      <w:r>
+        <w:t xml:space="preserve"> and paste it into the modules folder of your Apache server installation folder (</w:t>
+      </w:r>
+      <w:proofErr w:type="spellStart"/>
+      <w:r>
+        <w:t>eg</w:t>
+      </w:r>
+      <w:proofErr w:type="spellEnd"/>
+      <w:r>
+        <w:t xml:space="preserve"> “</w:t>
+      </w:r>
+      <w:r>
+        <w:rPr>
+          <w:color w:val="3AA960"/>
+        </w:rPr>
+        <w:t>C:\</w:t>
+      </w:r>
+      <w:proofErr w:type="spellStart"/>
+      <w:r>
+        <w:rPr>
+          <w:color w:val="3AA960"/>
+        </w:rPr>
+        <w:t>xampp</w:t>
+      </w:r>
+      <w:proofErr w:type="spellEnd"/>
+      <w:r>
+        <w:rPr>
+          <w:color w:val="3AA960"/>
+        </w:rPr>
+        <w:t>\apache\modules</w:t>
+      </w:r>
+      <w:r>
+        <w:t>”)</w:t>
+      </w:r>
+    </w:p>
+    <w:p>
+      <w:pPr>
+        <w:pStyle w:val="ListParagraph"/>
+        <w:numPr>
+          <w:ilvl w:val="0"/>
+          <w:numId w:val="1"/>
+        </w:numPr>
+      </w:pPr>
+      <w:r>
+        <w:t>Copy the ‘</w:t>
+      </w:r>
+      <w:r>
+        <w:t>sspipkgs.exe</w:t>
+      </w:r>
+      <w:r>
+        <w:t>’ file from here and paste it into the bin folder of your Apache server installation folder (</w:t>
+      </w:r>
+      <w:proofErr w:type="spellStart"/>
+      <w:r>
+        <w:t>eg</w:t>
+      </w:r>
+      <w:proofErr w:type="spellEnd"/>
+      <w:r>
+        <w:t xml:space="preserve"> “</w:t>
+      </w:r>
+      <w:r>
+        <w:rPr>
+          <w:color w:val="3AA960"/>
+        </w:rPr>
+        <w:t>C:\</w:t>
+      </w:r>
+      <w:proofErr w:type="spellStart"/>
+      <w:r>
+        <w:rPr>
+          <w:color w:val="3AA960"/>
+        </w:rPr>
+        <w:t>xampp</w:t>
+      </w:r>
+      <w:proofErr w:type="spellEnd"/>
+      <w:r>
+        <w:rPr>
+          <w:color w:val="3AA960"/>
+        </w:rPr>
+        <w:t>\apache\</w:t>
+      </w:r>
+      <w:r>
+        <w:rPr>
+          <w:color w:val="3AA960"/>
+        </w:rPr>
+        <w:t>bin</w:t>
+      </w:r>
+      <w:r>
+        <w:t>”)</w:t>
+      </w:r>
+    </w:p>
+    <w:p>
+      <w:pPr>
+        <w:pStyle w:val="ListParagraph"/>
+        <w:numPr>
+          <w:ilvl w:val="0"/>
+          <w:numId w:val="1"/>
+        </w:numPr>
+      </w:pPr>
+      <w:r>
+        <w:t>Open the ‘</w:t>
+      </w:r>
+      <w:proofErr w:type="spellStart"/>
+      <w:r>
+        <w:t>http.conf</w:t>
+      </w:r>
+      <w:proofErr w:type="spellEnd"/>
+      <w:r>
+        <w:t>’ file for your Apache installation and follow the instructions below:</w:t>
       </w:r>
     </w:p>
     <w:p>
@@ -121,108 +760,1076 @@
         </w:numPr>
       </w:pPr>
       <w:r>
-        <w:t>&lt;?</w:t>
-      </w:r>
-      <w:proofErr w:type="spellStart"/>
-      <w:r>
-        <w:t>php</w:t>
-      </w:r>
-      <w:proofErr w:type="spellEnd"/>
-    </w:p>
-    <w:p>
-      <w:pPr>
-        <w:pStyle w:val="ListParagraph"/>
-        <w:ind w:left="1440"/>
-      </w:pPr>
-      <w:r>
-        <w:tab/>
-        <w:t>//include $_</w:t>
+        <w:t>Locate the DSO Support section and add the following text:</w:t>
+      </w:r>
+    </w:p>
+    <w:p>
+      <w:pPr>
+        <w:pStyle w:val="ListParagraph"/>
+        <w:numPr>
+          <w:ilvl w:val="2"/>
+          <w:numId w:val="4"/>
+        </w:numPr>
+        <w:rPr>
+          <w:rFonts w:ascii="Courier New" w:hAnsi="Courier New" w:cs="Courier New"/>
+          <w:sz w:val="20"/>
+        </w:rPr>
+      </w:pPr>
+      <w:proofErr w:type="spellStart"/>
+      <w:r>
+        <w:rPr>
+          <w:rFonts w:ascii="Courier New" w:hAnsi="Courier New" w:cs="Courier New"/>
+          <w:sz w:val="20"/>
+        </w:rPr>
+        <w:t>LoadModule</w:t>
+      </w:r>
+      <w:proofErr w:type="spellEnd"/>
+      <w:r>
+        <w:rPr>
+          <w:rFonts w:ascii="Courier New" w:hAnsi="Courier New" w:cs="Courier New"/>
+          <w:sz w:val="20"/>
+        </w:rPr>
+        <w:t xml:space="preserve"> </w:t>
+      </w:r>
+      <w:proofErr w:type="spellStart"/>
+      <w:r>
+        <w:rPr>
+          <w:rFonts w:ascii="Courier New" w:hAnsi="Courier New" w:cs="Courier New"/>
+          <w:sz w:val="20"/>
+        </w:rPr>
+        <w:t>authnz_sspi_module</w:t>
+      </w:r>
+      <w:proofErr w:type="spellEnd"/>
+      <w:r>
+        <w:rPr>
+          <w:rFonts w:ascii="Courier New" w:hAnsi="Courier New" w:cs="Courier New"/>
+          <w:sz w:val="20"/>
+        </w:rPr>
+        <w:t xml:space="preserve"> modules/mod_authnz_sspi.so</w:t>
+      </w:r>
+    </w:p>
+    <w:p>
+      <w:pPr>
+        <w:pStyle w:val="ListParagraph"/>
+        <w:numPr>
+          <w:ilvl w:val="1"/>
+          <w:numId w:val="1"/>
+        </w:numPr>
+      </w:pPr>
+      <w:r>
+        <w:t>Check that the following lines of code are present and not commented out with ‘#’:</w:t>
+      </w:r>
+    </w:p>
+    <w:p>
+      <w:pPr>
+        <w:pStyle w:val="ListParagraph"/>
+        <w:numPr>
+          <w:ilvl w:val="2"/>
+          <w:numId w:val="5"/>
+        </w:numPr>
+        <w:rPr>
+          <w:rFonts w:ascii="Courier New" w:hAnsi="Courier New" w:cs="Courier New"/>
+          <w:sz w:val="20"/>
+        </w:rPr>
+      </w:pPr>
+      <w:proofErr w:type="spellStart"/>
+      <w:r>
+        <w:rPr>
+          <w:rFonts w:ascii="Courier New" w:hAnsi="Courier New" w:cs="Courier New"/>
+          <w:sz w:val="20"/>
+        </w:rPr>
+        <w:t>LoadModule</w:t>
+      </w:r>
+      <w:proofErr w:type="spellEnd"/>
+      <w:r>
+        <w:rPr>
+          <w:rFonts w:ascii="Courier New" w:hAnsi="Courier New" w:cs="Courier New"/>
+          <w:sz w:val="20"/>
+        </w:rPr>
+        <w:t xml:space="preserve"> </w:t>
+      </w:r>
+      <w:proofErr w:type="spellStart"/>
+      <w:r>
+        <w:rPr>
+          <w:rFonts w:ascii="Courier New" w:hAnsi="Courier New" w:cs="Courier New"/>
+          <w:sz w:val="20"/>
+        </w:rPr>
+        <w:t>authn_core_module</w:t>
+      </w:r>
+      <w:proofErr w:type="spellEnd"/>
+      <w:r>
+        <w:rPr>
+          <w:rFonts w:ascii="Courier New" w:hAnsi="Courier New" w:cs="Courier New"/>
+          <w:sz w:val="20"/>
+        </w:rPr>
+        <w:t xml:space="preserve"> modules/mod_authn_core.so</w:t>
+      </w:r>
+    </w:p>
+    <w:p>
+      <w:pPr>
+        <w:pStyle w:val="ListParagraph"/>
+        <w:numPr>
+          <w:ilvl w:val="2"/>
+          <w:numId w:val="5"/>
+        </w:numPr>
+        <w:rPr>
+          <w:rFonts w:ascii="Courier New" w:hAnsi="Courier New" w:cs="Courier New"/>
+          <w:sz w:val="20"/>
+        </w:rPr>
+      </w:pPr>
+      <w:proofErr w:type="spellStart"/>
+      <w:r>
+        <w:rPr>
+          <w:rFonts w:ascii="Courier New" w:hAnsi="Courier New" w:cs="Courier New"/>
+          <w:sz w:val="20"/>
+        </w:rPr>
+        <w:t>LoadModule</w:t>
+      </w:r>
+      <w:proofErr w:type="spellEnd"/>
+      <w:r>
+        <w:rPr>
+          <w:rFonts w:ascii="Courier New" w:hAnsi="Courier New" w:cs="Courier New"/>
+          <w:sz w:val="20"/>
+        </w:rPr>
+        <w:t xml:space="preserve"> </w:t>
+      </w:r>
+      <w:proofErr w:type="spellStart"/>
+      <w:r>
+        <w:rPr>
+          <w:rFonts w:ascii="Courier New" w:hAnsi="Courier New" w:cs="Courier New"/>
+          <w:sz w:val="20"/>
+        </w:rPr>
+        <w:t>authz_core_module</w:t>
+      </w:r>
+      <w:proofErr w:type="spellEnd"/>
+      <w:r>
+        <w:rPr>
+          <w:rFonts w:ascii="Courier New" w:hAnsi="Courier New" w:cs="Courier New"/>
+          <w:sz w:val="20"/>
+        </w:rPr>
+        <w:t xml:space="preserve"> modules/mod_authz_core.so</w:t>
+      </w:r>
+    </w:p>
+    <w:p>
+      <w:pPr>
+        <w:pStyle w:val="ListParagraph"/>
+        <w:numPr>
+          <w:ilvl w:val="1"/>
+          <w:numId w:val="1"/>
+        </w:numPr>
+      </w:pPr>
+      <w:r>
+        <w:t>Add the following lines at the end of the file:</w:t>
+      </w:r>
+    </w:p>
+    <w:p>
+      <w:pPr>
+        <w:pStyle w:val="ListParagraph"/>
+        <w:numPr>
+          <w:ilvl w:val="2"/>
+          <w:numId w:val="1"/>
+        </w:numPr>
+        <w:rPr>
+          <w:rFonts w:ascii="Courier New" w:hAnsi="Courier New" w:cs="Courier New"/>
+          <w:sz w:val="20"/>
+        </w:rPr>
+      </w:pPr>
+      <w:r>
+        <w:rPr>
+          <w:rFonts w:ascii="Courier New" w:hAnsi="Courier New" w:cs="Courier New"/>
+          <w:sz w:val="20"/>
+        </w:rPr>
+        <w:t>&lt;Directory "C:/xampp/htdocs"&gt;</w:t>
+      </w:r>
+    </w:p>
+    <w:p>
+      <w:pPr>
+        <w:pStyle w:val="ListParagraph"/>
+        <w:numPr>
+          <w:ilvl w:val="2"/>
+          <w:numId w:val="1"/>
+        </w:numPr>
+        <w:rPr>
+          <w:rFonts w:ascii="Courier New" w:hAnsi="Courier New" w:cs="Courier New"/>
+          <w:sz w:val="20"/>
+        </w:rPr>
+      </w:pPr>
+      <w:r>
+        <w:rPr>
+          <w:rFonts w:ascii="Courier New" w:hAnsi="Courier New" w:cs="Courier New"/>
+          <w:sz w:val="20"/>
+        </w:rPr>
+        <w:t xml:space="preserve">    </w:t>
+      </w:r>
+      <w:r>
+        <w:rPr>
+          <w:rFonts w:ascii="Courier New" w:hAnsi="Courier New" w:cs="Courier New"/>
+          <w:sz w:val="20"/>
+        </w:rPr>
+        <w:t xml:space="preserve">Options None </w:t>
+      </w:r>
+    </w:p>
+    <w:p>
+      <w:pPr>
+        <w:pStyle w:val="ListParagraph"/>
+        <w:numPr>
+          <w:ilvl w:val="2"/>
+          <w:numId w:val="1"/>
+        </w:numPr>
+        <w:rPr>
+          <w:rFonts w:ascii="Courier New" w:hAnsi="Courier New" w:cs="Courier New"/>
+          <w:sz w:val="20"/>
+        </w:rPr>
+      </w:pPr>
+      <w:r>
+        <w:rPr>
+          <w:rFonts w:ascii="Courier New" w:hAnsi="Courier New" w:cs="Courier New"/>
+          <w:sz w:val="20"/>
+        </w:rPr>
+        <w:t xml:space="preserve">    </w:t>
+      </w:r>
+      <w:proofErr w:type="spellStart"/>
+      <w:r>
+        <w:rPr>
+          <w:rFonts w:ascii="Courier New" w:hAnsi="Courier New" w:cs="Courier New"/>
+          <w:sz w:val="20"/>
+        </w:rPr>
+        <w:t>AllowOverride</w:t>
+      </w:r>
+      <w:proofErr w:type="spellEnd"/>
+      <w:r>
+        <w:rPr>
+          <w:rFonts w:ascii="Courier New" w:hAnsi="Courier New" w:cs="Courier New"/>
+          <w:sz w:val="20"/>
+        </w:rPr>
+        <w:t xml:space="preserve"> All </w:t>
+      </w:r>
+    </w:p>
+    <w:p>
+      <w:pPr>
+        <w:pStyle w:val="ListParagraph"/>
+        <w:numPr>
+          <w:ilvl w:val="2"/>
+          <w:numId w:val="1"/>
+        </w:numPr>
+        <w:rPr>
+          <w:rFonts w:ascii="Courier New" w:hAnsi="Courier New" w:cs="Courier New"/>
+          <w:sz w:val="20"/>
+        </w:rPr>
+      </w:pPr>
+      <w:r>
+        <w:rPr>
+          <w:rFonts w:ascii="Courier New" w:hAnsi="Courier New" w:cs="Courier New"/>
+          <w:sz w:val="20"/>
+        </w:rPr>
+        <w:t xml:space="preserve">    </w:t>
+      </w:r>
+      <w:r>
+        <w:rPr>
+          <w:rFonts w:ascii="Courier New" w:hAnsi="Courier New" w:cs="Courier New"/>
+          <w:sz w:val="20"/>
+        </w:rPr>
+        <w:t xml:space="preserve">Order </w:t>
+      </w:r>
+      <w:proofErr w:type="spellStart"/>
+      <w:r>
+        <w:rPr>
+          <w:rFonts w:ascii="Courier New" w:hAnsi="Courier New" w:cs="Courier New"/>
+          <w:sz w:val="20"/>
+        </w:rPr>
+        <w:t>allow,deny</w:t>
+      </w:r>
+      <w:proofErr w:type="spellEnd"/>
+      <w:r>
+        <w:rPr>
+          <w:rFonts w:ascii="Courier New" w:hAnsi="Courier New" w:cs="Courier New"/>
+          <w:sz w:val="20"/>
+        </w:rPr>
+        <w:t xml:space="preserve"> </w:t>
+      </w:r>
+    </w:p>
+    <w:p>
+      <w:pPr>
+        <w:pStyle w:val="ListParagraph"/>
+        <w:numPr>
+          <w:ilvl w:val="2"/>
+          <w:numId w:val="1"/>
+        </w:numPr>
+        <w:rPr>
+          <w:rFonts w:ascii="Courier New" w:hAnsi="Courier New" w:cs="Courier New"/>
+          <w:sz w:val="20"/>
+        </w:rPr>
+      </w:pPr>
+      <w:r>
+        <w:rPr>
+          <w:rFonts w:ascii="Courier New" w:hAnsi="Courier New" w:cs="Courier New"/>
+          <w:sz w:val="20"/>
+        </w:rPr>
+        <w:t xml:space="preserve">    </w:t>
+      </w:r>
+      <w:r>
+        <w:rPr>
+          <w:rFonts w:ascii="Courier New" w:hAnsi="Courier New" w:cs="Courier New"/>
+          <w:sz w:val="20"/>
+        </w:rPr>
+        <w:t xml:space="preserve">Allow from all </w:t>
+      </w:r>
+    </w:p>
+    <w:p>
+      <w:pPr>
+        <w:pStyle w:val="ListParagraph"/>
+        <w:numPr>
+          <w:ilvl w:val="2"/>
+          <w:numId w:val="1"/>
+        </w:numPr>
+        <w:rPr>
+          <w:rFonts w:ascii="Courier New" w:hAnsi="Courier New" w:cs="Courier New"/>
+          <w:sz w:val="20"/>
+        </w:rPr>
+      </w:pPr>
+      <w:r>
+        <w:rPr>
+          <w:rFonts w:ascii="Courier New" w:hAnsi="Courier New" w:cs="Courier New"/>
+          <w:sz w:val="20"/>
+        </w:rPr>
+        <w:lastRenderedPageBreak/>
+        <w:t xml:space="preserve">    </w:t>
+      </w:r>
+      <w:r>
+        <w:rPr>
+          <w:rFonts w:ascii="Courier New" w:hAnsi="Courier New" w:cs="Courier New"/>
+          <w:sz w:val="20"/>
+        </w:rPr>
+        <w:t>#</w:t>
+      </w:r>
+      <w:proofErr w:type="spellStart"/>
+      <w:r>
+        <w:rPr>
+          <w:rFonts w:ascii="Courier New" w:hAnsi="Courier New" w:cs="Courier New"/>
+          <w:sz w:val="20"/>
+        </w:rPr>
+        <w:t>AuthName</w:t>
+      </w:r>
+      <w:proofErr w:type="spellEnd"/>
+      <w:r>
+        <w:rPr>
+          <w:rFonts w:ascii="Courier New" w:hAnsi="Courier New" w:cs="Courier New"/>
+          <w:sz w:val="20"/>
+        </w:rPr>
+        <w:t xml:space="preserve"> "</w:t>
+      </w:r>
+      <w:proofErr w:type="spellStart"/>
+      <w:r>
+        <w:rPr>
+          <w:rFonts w:ascii="Courier New" w:hAnsi="Courier New" w:cs="Courier New"/>
+          <w:sz w:val="20"/>
+        </w:rPr>
+        <w:t>SSPI</w:t>
+      </w:r>
+      <w:proofErr w:type="spellEnd"/>
+      <w:r>
+        <w:rPr>
+          <w:rFonts w:ascii="Courier New" w:hAnsi="Courier New" w:cs="Courier New"/>
+          <w:sz w:val="20"/>
+        </w:rPr>
+        <w:t xml:space="preserve"> Protected Place" </w:t>
+      </w:r>
+    </w:p>
+    <w:p>
+      <w:pPr>
+        <w:pStyle w:val="ListParagraph"/>
+        <w:numPr>
+          <w:ilvl w:val="2"/>
+          <w:numId w:val="1"/>
+        </w:numPr>
+        <w:rPr>
+          <w:rFonts w:ascii="Courier New" w:hAnsi="Courier New" w:cs="Courier New"/>
+          <w:sz w:val="20"/>
+        </w:rPr>
+      </w:pPr>
+      <w:r>
+        <w:rPr>
+          <w:rFonts w:ascii="Courier New" w:hAnsi="Courier New" w:cs="Courier New"/>
+          <w:sz w:val="20"/>
+        </w:rPr>
+        <w:t xml:space="preserve">    </w:t>
+      </w:r>
+      <w:proofErr w:type="spellStart"/>
+      <w:r>
+        <w:rPr>
+          <w:rFonts w:ascii="Courier New" w:hAnsi="Courier New" w:cs="Courier New"/>
+          <w:sz w:val="20"/>
+        </w:rPr>
+        <w:t>AuthType</w:t>
+      </w:r>
+      <w:proofErr w:type="spellEnd"/>
+      <w:r>
+        <w:rPr>
+          <w:rFonts w:ascii="Courier New" w:hAnsi="Courier New" w:cs="Courier New"/>
+          <w:sz w:val="20"/>
+        </w:rPr>
+        <w:t xml:space="preserve"> </w:t>
+      </w:r>
+      <w:proofErr w:type="spellStart"/>
+      <w:r>
+        <w:rPr>
+          <w:rFonts w:ascii="Courier New" w:hAnsi="Courier New" w:cs="Courier New"/>
+          <w:sz w:val="20"/>
+        </w:rPr>
+        <w:t>SSPI</w:t>
+      </w:r>
+      <w:proofErr w:type="spellEnd"/>
+      <w:r>
+        <w:rPr>
+          <w:rFonts w:ascii="Courier New" w:hAnsi="Courier New" w:cs="Courier New"/>
+          <w:sz w:val="20"/>
+        </w:rPr>
+        <w:t xml:space="preserve"> </w:t>
+      </w:r>
+    </w:p>
+    <w:p>
+      <w:pPr>
+        <w:pStyle w:val="ListParagraph"/>
+        <w:numPr>
+          <w:ilvl w:val="2"/>
+          <w:numId w:val="1"/>
+        </w:numPr>
+        <w:rPr>
+          <w:rFonts w:ascii="Courier New" w:hAnsi="Courier New" w:cs="Courier New"/>
+          <w:sz w:val="20"/>
+        </w:rPr>
+      </w:pPr>
+      <w:r>
+        <w:rPr>
+          <w:rFonts w:ascii="Courier New" w:hAnsi="Courier New" w:cs="Courier New"/>
+          <w:sz w:val="20"/>
+        </w:rPr>
+        <w:t xml:space="preserve">    </w:t>
+      </w:r>
+      <w:proofErr w:type="spellStart"/>
+      <w:r>
+        <w:rPr>
+          <w:rFonts w:ascii="Courier New" w:hAnsi="Courier New" w:cs="Courier New"/>
+          <w:sz w:val="20"/>
+        </w:rPr>
+        <w:t>SSPIAuth</w:t>
+      </w:r>
+      <w:proofErr w:type="spellEnd"/>
+      <w:r>
+        <w:rPr>
+          <w:rFonts w:ascii="Courier New" w:hAnsi="Courier New" w:cs="Courier New"/>
+          <w:sz w:val="20"/>
+        </w:rPr>
+        <w:t xml:space="preserve"> On </w:t>
+      </w:r>
+    </w:p>
+    <w:p>
+      <w:pPr>
+        <w:pStyle w:val="ListParagraph"/>
+        <w:numPr>
+          <w:ilvl w:val="2"/>
+          <w:numId w:val="1"/>
+        </w:numPr>
+        <w:rPr>
+          <w:rFonts w:ascii="Courier New" w:hAnsi="Courier New" w:cs="Courier New"/>
+          <w:sz w:val="20"/>
+        </w:rPr>
+      </w:pPr>
+      <w:r>
+        <w:rPr>
+          <w:rFonts w:ascii="Courier New" w:hAnsi="Courier New" w:cs="Courier New"/>
+          <w:sz w:val="20"/>
+        </w:rPr>
+        <w:t xml:space="preserve">    </w:t>
+      </w:r>
+      <w:proofErr w:type="spellStart"/>
+      <w:r>
+        <w:rPr>
+          <w:rFonts w:ascii="Courier New" w:hAnsi="Courier New" w:cs="Courier New"/>
+          <w:sz w:val="20"/>
+        </w:rPr>
+        <w:t>SSPIAuthoritative</w:t>
+      </w:r>
+      <w:proofErr w:type="spellEnd"/>
+      <w:r>
+        <w:rPr>
+          <w:rFonts w:ascii="Courier New" w:hAnsi="Courier New" w:cs="Courier New"/>
+          <w:sz w:val="20"/>
+        </w:rPr>
+        <w:t xml:space="preserve"> On </w:t>
+      </w:r>
+    </w:p>
+    <w:p>
+      <w:pPr>
+        <w:pStyle w:val="ListParagraph"/>
+        <w:numPr>
+          <w:ilvl w:val="2"/>
+          <w:numId w:val="1"/>
+        </w:numPr>
+        <w:rPr>
+          <w:rFonts w:ascii="Courier New" w:hAnsi="Courier New" w:cs="Courier New"/>
+          <w:sz w:val="20"/>
+        </w:rPr>
+      </w:pPr>
+      <w:r>
+        <w:rPr>
+          <w:rFonts w:ascii="Courier New" w:hAnsi="Courier New" w:cs="Courier New"/>
+          <w:sz w:val="20"/>
+        </w:rPr>
+        <w:t xml:space="preserve">    </w:t>
+      </w:r>
+      <w:proofErr w:type="spellStart"/>
+      <w:r>
+        <w:rPr>
+          <w:rFonts w:ascii="Courier New" w:hAnsi="Courier New" w:cs="Courier New"/>
+          <w:sz w:val="20"/>
+        </w:rPr>
+        <w:t>SSPIOfferBasic</w:t>
+      </w:r>
+      <w:proofErr w:type="spellEnd"/>
+      <w:r>
+        <w:rPr>
+          <w:rFonts w:ascii="Courier New" w:hAnsi="Courier New" w:cs="Courier New"/>
+          <w:sz w:val="20"/>
+        </w:rPr>
+        <w:t xml:space="preserve"> On </w:t>
+      </w:r>
+    </w:p>
+    <w:p>
+      <w:pPr>
+        <w:pStyle w:val="ListParagraph"/>
+        <w:numPr>
+          <w:ilvl w:val="2"/>
+          <w:numId w:val="1"/>
+        </w:numPr>
+        <w:rPr>
+          <w:rFonts w:ascii="Courier New" w:hAnsi="Courier New" w:cs="Courier New"/>
+          <w:sz w:val="20"/>
+        </w:rPr>
+      </w:pPr>
+      <w:r>
+        <w:rPr>
+          <w:rFonts w:ascii="Courier New" w:hAnsi="Courier New" w:cs="Courier New"/>
+          <w:sz w:val="20"/>
+        </w:rPr>
+        <w:t xml:space="preserve">    </w:t>
+      </w:r>
+      <w:proofErr w:type="spellStart"/>
+      <w:r>
+        <w:rPr>
+          <w:rFonts w:ascii="Courier New" w:hAnsi="Courier New" w:cs="Courier New"/>
+          <w:sz w:val="20"/>
+        </w:rPr>
+        <w:t>SSPIOmitDomain</w:t>
+      </w:r>
+      <w:proofErr w:type="spellEnd"/>
+      <w:r>
+        <w:rPr>
+          <w:rFonts w:ascii="Courier New" w:hAnsi="Courier New" w:cs="Courier New"/>
+          <w:sz w:val="20"/>
+        </w:rPr>
+        <w:t xml:space="preserve"> Off </w:t>
+      </w:r>
+    </w:p>
+    <w:p>
+      <w:pPr>
+        <w:pStyle w:val="ListParagraph"/>
+        <w:numPr>
+          <w:ilvl w:val="2"/>
+          <w:numId w:val="1"/>
+        </w:numPr>
+        <w:rPr>
+          <w:rFonts w:ascii="Courier New" w:hAnsi="Courier New" w:cs="Courier New"/>
+          <w:sz w:val="20"/>
+        </w:rPr>
+      </w:pPr>
+      <w:r>
+        <w:rPr>
+          <w:rFonts w:ascii="Courier New" w:hAnsi="Courier New" w:cs="Courier New"/>
+          <w:sz w:val="20"/>
+        </w:rPr>
+        <w:t xml:space="preserve">    </w:t>
+      </w:r>
+      <w:proofErr w:type="spellStart"/>
+      <w:r>
+        <w:rPr>
+          <w:rFonts w:ascii="Courier New" w:hAnsi="Courier New" w:cs="Courier New"/>
+          <w:sz w:val="20"/>
+        </w:rPr>
+        <w:t>SSPIUsernameCase</w:t>
+      </w:r>
+      <w:proofErr w:type="spellEnd"/>
+      <w:r>
+        <w:rPr>
+          <w:rFonts w:ascii="Courier New" w:hAnsi="Courier New" w:cs="Courier New"/>
+          <w:sz w:val="20"/>
+        </w:rPr>
+        <w:t xml:space="preserve"> upper</w:t>
+      </w:r>
+    </w:p>
+    <w:p>
+      <w:pPr>
+        <w:pStyle w:val="ListParagraph"/>
+        <w:numPr>
+          <w:ilvl w:val="2"/>
+          <w:numId w:val="1"/>
+        </w:numPr>
+        <w:rPr>
+          <w:rFonts w:ascii="Courier New" w:hAnsi="Courier New" w:cs="Courier New"/>
+          <w:sz w:val="20"/>
+        </w:rPr>
+      </w:pPr>
+      <w:r>
+        <w:rPr>
+          <w:rFonts w:ascii="Courier New" w:hAnsi="Courier New" w:cs="Courier New"/>
+          <w:sz w:val="20"/>
+        </w:rPr>
+        <w:t xml:space="preserve">    </w:t>
+      </w:r>
+      <w:r>
+        <w:rPr>
+          <w:rFonts w:ascii="Courier New" w:hAnsi="Courier New" w:cs="Courier New"/>
+          <w:sz w:val="20"/>
+        </w:rPr>
+        <w:t>Require valid-user</w:t>
+      </w:r>
+    </w:p>
+    <w:p>
+      <w:pPr>
+        <w:pStyle w:val="ListParagraph"/>
+        <w:numPr>
+          <w:ilvl w:val="2"/>
+          <w:numId w:val="1"/>
+        </w:numPr>
+        <w:rPr>
+          <w:rFonts w:ascii="Courier New" w:hAnsi="Courier New" w:cs="Courier New"/>
+          <w:sz w:val="20"/>
+        </w:rPr>
+      </w:pPr>
+      <w:r>
+        <w:rPr>
+          <w:rFonts w:ascii="Courier New" w:hAnsi="Courier New" w:cs="Courier New"/>
+          <w:sz w:val="20"/>
+        </w:rPr>
+        <w:t>&lt;/Directory&gt;</w:t>
+      </w:r>
+    </w:p>
+    <w:p>
+      <w:r>
+        <w:br w:type="page"/>
+      </w:r>
+    </w:p>
+    <w:p>
+      <w:pPr>
+        <w:pStyle w:val="Heading3"/>
+      </w:pPr>
+      <w:bookmarkStart w:id="1" w:name="_Adding_the_PHP"/>
+      <w:bookmarkEnd w:id="1"/>
+      <w:r>
+        <w:lastRenderedPageBreak/>
+        <w:t>Adding the PHP directory path to the ‘PATH’ environment variable:</w:t>
+      </w:r>
+    </w:p>
+    <w:p>
+      <w:pPr>
+        <w:pStyle w:val="ListParagraph"/>
+        <w:numPr>
+          <w:ilvl w:val="0"/>
+          <w:numId w:val="1"/>
+        </w:numPr>
+      </w:pPr>
+      <w:r>
+        <w:t>From the Control Panel, launch ‘System’ settings</w:t>
+      </w:r>
+    </w:p>
+    <w:p>
+      <w:pPr>
+        <w:pStyle w:val="ListParagraph"/>
+        <w:numPr>
+          <w:ilvl w:val="0"/>
+          <w:numId w:val="1"/>
+        </w:numPr>
+      </w:pPr>
+      <w:r>
+        <w:t>Click on ‘Advanced system settings’ in the menu on the left of the screen, then click on the ‘Environment Variables…’ button</w:t>
+      </w:r>
+    </w:p>
+    <w:p>
+      <w:pPr>
+        <w:jc w:val="center"/>
+      </w:pPr>
+      <w:r>
+        <w:rPr>
+          <w:noProof/>
+          <w:lang w:eastAsia="en-GB"/>
+        </w:rPr>
+        <w:drawing>
+          <wp:inline distT="0" distB="0" distL="0" distR="0" wp14:anchorId="744DAFFF" wp14:editId="6365C57E">
+            <wp:extent cx="3752850" cy="4152900"/>
+            <wp:effectExtent l="0" t="0" r="0" b="0"/>
+            <wp:docPr id="5" name="Picture 5"/>
+            <wp:cNvGraphicFramePr>
+              <a:graphicFrameLocks xmlns:a="http://schemas.openxmlformats.org/drawingml/2006/main" noChangeAspect="1"/>
+            </wp:cNvGraphicFramePr>
+            <a:graphic xmlns:a="http://schemas.openxmlformats.org/drawingml/2006/main">
+              <a:graphicData uri="http://schemas.openxmlformats.org/drawingml/2006/picture">
+                <pic:pic xmlns:pic="http://schemas.openxmlformats.org/drawingml/2006/picture">
+                  <pic:nvPicPr>
+                    <pic:cNvPr id="0" name=""/>
+                    <pic:cNvPicPr/>
+                  </pic:nvPicPr>
+                  <pic:blipFill>
+                    <a:blip r:embed="rId11"/>
+                    <a:stretch>
+                      <a:fillRect/>
+                    </a:stretch>
+                  </pic:blipFill>
+                  <pic:spPr>
+                    <a:xfrm>
+                      <a:off x="0" y="0"/>
+                      <a:ext cx="3752850" cy="4152900"/>
+                    </a:xfrm>
+                    <a:prstGeom prst="rect">
+                      <a:avLst/>
+                    </a:prstGeom>
+                  </pic:spPr>
+                </pic:pic>
+              </a:graphicData>
+            </a:graphic>
+          </wp:inline>
+        </w:drawing>
+      </w:r>
+    </w:p>
+    <w:p>
+      <w:pPr>
+        <w:pStyle w:val="ListParagraph"/>
+        <w:numPr>
+          <w:ilvl w:val="0"/>
+          <w:numId w:val="1"/>
+        </w:numPr>
+      </w:pPr>
+      <w:r>
+        <w:t>Locate the ‘Path’ variable in the ‘System variables’ list and click the ‘Edit…’ button</w:t>
+      </w:r>
+    </w:p>
+    <w:p>
+      <w:pPr>
+        <w:pStyle w:val="ListParagraph"/>
+        <w:numPr>
+          <w:ilvl w:val="0"/>
+          <w:numId w:val="1"/>
+        </w:numPr>
+      </w:pPr>
+      <w:r>
+        <w:t>Add the directory path to the ‘Variable value’ filed, separating it from the other values with a semi-colon</w:t>
+      </w:r>
+    </w:p>
+    <w:p>
+      <w:pPr>
+        <w:jc w:val="center"/>
+      </w:pPr>
+      <w:r>
+        <w:rPr>
+          <w:noProof/>
+          <w:lang w:eastAsia="en-GB"/>
+        </w:rPr>
+        <w:drawing>
+          <wp:inline distT="0" distB="0" distL="0" distR="0" wp14:anchorId="0BDF1D08" wp14:editId="2B2DE7EF">
+            <wp:extent cx="3400425" cy="1457325"/>
+            <wp:effectExtent l="0" t="0" r="9525" b="9525"/>
+            <wp:docPr id="6" name="Picture 6"/>
+            <wp:cNvGraphicFramePr>
+              <a:graphicFrameLocks xmlns:a="http://schemas.openxmlformats.org/drawingml/2006/main" noChangeAspect="1"/>
+            </wp:cNvGraphicFramePr>
+            <a:graphic xmlns:a="http://schemas.openxmlformats.org/drawingml/2006/main">
+              <a:graphicData uri="http://schemas.openxmlformats.org/drawingml/2006/picture">
+                <pic:pic xmlns:pic="http://schemas.openxmlformats.org/drawingml/2006/picture">
+                  <pic:nvPicPr>
+                    <pic:cNvPr id="0" name=""/>
+                    <pic:cNvPicPr/>
+                  </pic:nvPicPr>
+                  <pic:blipFill>
+                    <a:blip r:embed="rId12"/>
+                    <a:stretch>
+                      <a:fillRect/>
+                    </a:stretch>
+                  </pic:blipFill>
+                  <pic:spPr>
+                    <a:xfrm>
+                      <a:off x="0" y="0"/>
+                      <a:ext cx="3400425" cy="1457325"/>
+                    </a:xfrm>
+                    <a:prstGeom prst="rect">
+                      <a:avLst/>
+                    </a:prstGeom>
+                  </pic:spPr>
+                </pic:pic>
+              </a:graphicData>
+            </a:graphic>
+          </wp:inline>
+        </w:drawing>
+      </w:r>
+    </w:p>
+    <w:p>
+      <w:pPr>
+        <w:pStyle w:val="ListParagraph"/>
+        <w:numPr>
+          <w:ilvl w:val="0"/>
+          <w:numId w:val="1"/>
+        </w:numPr>
+      </w:pPr>
+      <w:r>
+        <w:t>Click ‘OK’ to confirm, then ‘OK’ in the ‘Environment Variables’ and ‘System’ dialog boxes</w:t>
+      </w:r>
+    </w:p>
+    <w:p>
+      <w:r>
+        <w:br w:type="page"/>
+      </w:r>
+    </w:p>
+    <w:p>
+      <w:pPr>
+        <w:pStyle w:val="Heading3"/>
+      </w:pPr>
+      <w:bookmarkStart w:id="2" w:name="_Adding_a_new"/>
+      <w:bookmarkEnd w:id="2"/>
+      <w:r>
+        <w:lastRenderedPageBreak/>
+        <w:t>Adding a new system data source for Oracle</w:t>
+      </w:r>
+    </w:p>
+    <w:p>
+      <w:pPr>
+        <w:pStyle w:val="ListParagraph"/>
+        <w:numPr>
+          <w:ilvl w:val="0"/>
+          <w:numId w:val="1"/>
+        </w:numPr>
+      </w:pPr>
+      <w:r>
+        <w:t>Open the ‘Microsoft ODBC Administrator’ from ‘Start -&gt; All Programs -&gt; Oracle -&gt; Configuration and Migration Tools</w:t>
+      </w:r>
+    </w:p>
+    <w:p>
+      <w:pPr>
+        <w:pStyle w:val="ListParagraph"/>
+        <w:numPr>
+          <w:ilvl w:val="0"/>
+          <w:numId w:val="1"/>
+        </w:numPr>
+      </w:pPr>
+      <w:r>
+        <w:t xml:space="preserve">Select the ‘System </w:t>
+      </w:r>
+      <w:proofErr w:type="spellStart"/>
+      <w:r>
+        <w:t>DSN</w:t>
+      </w:r>
+      <w:proofErr w:type="spellEnd"/>
+      <w:r>
+        <w:t>’ tab and click the ‘Add…’ button</w:t>
+      </w:r>
+    </w:p>
+    <w:p>
+      <w:pPr>
+        <w:pStyle w:val="ListParagraph"/>
+        <w:numPr>
+          <w:ilvl w:val="0"/>
+          <w:numId w:val="1"/>
+        </w:numPr>
+      </w:pPr>
+      <w:r>
+        <w:t>You’ll be prompted to choose a driver for which to set up a data source, highlight ‘Oracle in OraClient11g_home1’ and click finish</w:t>
+      </w:r>
+    </w:p>
+    <w:p>
+      <w:pPr>
+        <w:jc w:val="center"/>
+      </w:pPr>
+      <w:r>
+        <w:rPr>
+          <w:noProof/>
+          <w:lang w:eastAsia="en-GB"/>
+        </w:rPr>
+        <w:drawing>
+          <wp:inline distT="0" distB="0" distL="0" distR="0" wp14:anchorId="2663E38F" wp14:editId="611DAD54">
+            <wp:extent cx="4552950" cy="3409950"/>
+            <wp:effectExtent l="0" t="0" r="0" b="0"/>
+            <wp:docPr id="1" name="Picture 1"/>
+            <wp:cNvGraphicFramePr>
+              <a:graphicFrameLocks xmlns:a="http://schemas.openxmlformats.org/drawingml/2006/main" noChangeAspect="1"/>
+            </wp:cNvGraphicFramePr>
+            <a:graphic xmlns:a="http://schemas.openxmlformats.org/drawingml/2006/main">
+              <a:graphicData uri="http://schemas.openxmlformats.org/drawingml/2006/picture">
+                <pic:pic xmlns:pic="http://schemas.openxmlformats.org/drawingml/2006/picture">
+                  <pic:nvPicPr>
+                    <pic:cNvPr id="0" name=""/>
+                    <pic:cNvPicPr/>
+                  </pic:nvPicPr>
+                  <pic:blipFill>
+                    <a:blip r:embed="rId13"/>
+                    <a:stretch>
+                      <a:fillRect/>
+                    </a:stretch>
+                  </pic:blipFill>
+                  <pic:spPr>
+                    <a:xfrm>
+                      <a:off x="0" y="0"/>
+                      <a:ext cx="4552950" cy="3409950"/>
+                    </a:xfrm>
+                    <a:prstGeom prst="rect">
+                      <a:avLst/>
+                    </a:prstGeom>
+                  </pic:spPr>
+                </pic:pic>
+              </a:graphicData>
+            </a:graphic>
+          </wp:inline>
+        </w:drawing>
+      </w:r>
+    </w:p>
+    <w:p>
+      <w:pPr>
+        <w:pStyle w:val="ListParagraph"/>
+        <w:numPr>
+          <w:ilvl w:val="0"/>
+          <w:numId w:val="1"/>
+        </w:numPr>
+      </w:pPr>
+      <w:r>
+        <w:t xml:space="preserve">To set up a ‘SPAN’ database connection, enter the details shown below on the driver configuration screen. Data Source Name, Description &amp; </w:t>
+      </w:r>
+      <w:proofErr w:type="spellStart"/>
+      <w:r>
+        <w:t>TNS</w:t>
+      </w:r>
+      <w:proofErr w:type="spellEnd"/>
+      <w:r>
+        <w:t xml:space="preserve"> Service Name should all be ‘SPAN’. User ID should be ‘</w:t>
+      </w:r>
+      <w:proofErr w:type="spellStart"/>
+      <w:r>
+        <w:t>readonly</w:t>
+      </w:r>
+      <w:proofErr w:type="spellEnd"/>
+      <w:r>
+        <w:t>’</w:t>
+      </w:r>
+    </w:p>
+    <w:p>
+      <w:pPr>
+        <w:jc w:val="center"/>
+      </w:pPr>
+      <w:r>
+        <w:rPr>
+          <w:noProof/>
+          <w:lang w:eastAsia="en-GB"/>
+        </w:rPr>
+        <w:drawing>
+          <wp:inline distT="0" distB="0" distL="0" distR="0" wp14:anchorId="073C52B7" wp14:editId="52144FE0">
+            <wp:extent cx="5457825" cy="3562350"/>
+            <wp:effectExtent l="0" t="0" r="9525" b="0"/>
+            <wp:docPr id="2" name="Picture 2"/>
+            <wp:cNvGraphicFramePr>
+              <a:graphicFrameLocks xmlns:a="http://schemas.openxmlformats.org/drawingml/2006/main" noChangeAspect="1"/>
+            </wp:cNvGraphicFramePr>
+            <a:graphic xmlns:a="http://schemas.openxmlformats.org/drawingml/2006/main">
+              <a:graphicData uri="http://schemas.openxmlformats.org/drawingml/2006/picture">
+                <pic:pic xmlns:pic="http://schemas.openxmlformats.org/drawingml/2006/picture">
+                  <pic:nvPicPr>
+                    <pic:cNvPr id="0" name=""/>
+                    <pic:cNvPicPr/>
+                  </pic:nvPicPr>
+                  <pic:blipFill>
+                    <a:blip r:embed="rId14"/>
+                    <a:stretch>
+                      <a:fillRect/>
+                    </a:stretch>
+                  </pic:blipFill>
+                  <pic:spPr>
+                    <a:xfrm>
+                      <a:off x="0" y="0"/>
+                      <a:ext cx="5457825" cy="3562350"/>
+                    </a:xfrm>
+                    <a:prstGeom prst="rect">
+                      <a:avLst/>
+                    </a:prstGeom>
+                  </pic:spPr>
+                </pic:pic>
+              </a:graphicData>
+            </a:graphic>
+          </wp:inline>
+        </w:drawing>
+      </w:r>
+    </w:p>
+    <w:p>
+      <w:pPr>
+        <w:pStyle w:val="ListParagraph"/>
+        <w:numPr>
+          <w:ilvl w:val="0"/>
+          <w:numId w:val="1"/>
+        </w:numPr>
+      </w:pPr>
+      <w:r>
+        <w:t xml:space="preserve">Click ‘Test Connection’ to confirm the connection has been successfully created, </w:t>
       </w:r>
       <w:proofErr w:type="gramStart"/>
       <w:r>
-        <w:t>SERVER[</w:t>
+        <w:t>then</w:t>
       </w:r>
       <w:proofErr w:type="gramEnd"/>
       <w:r>
-        <w:t>'DOCUMENT_ROOT'] . '/common/</w:t>
-      </w:r>
-      <w:proofErr w:type="spellStart"/>
-      <w:r>
-        <w:t>mod_database.php</w:t>
-      </w:r>
-      <w:proofErr w:type="spellEnd"/>
-      <w:r>
-        <w:t>';</w:t>
-      </w:r>
-    </w:p>
-    <w:p>
-      <w:pPr>
-        <w:pStyle w:val="ListParagraph"/>
-        <w:ind w:left="1440"/>
-      </w:pPr>
-      <w:r>
-        <w:tab/>
-      </w:r>
-      <w:proofErr w:type="gramStart"/>
-      <w:r>
-        <w:t>include</w:t>
-      </w:r>
-      <w:proofErr w:type="gramEnd"/>
-      <w:r>
-        <w:t xml:space="preserve"> "</w:t>
-      </w:r>
-      <w:r>
-        <w:t>\\\</w:t>
-      </w:r>
-      <w:r>
-        <w:t>kwlwgd704376\wpserver$</w:t>
-      </w:r>
-      <w:r>
-        <w:t>\Web\common\mod_database.php";</w:t>
-      </w:r>
-    </w:p>
-    <w:p>
-      <w:pPr>
-        <w:pStyle w:val="ListParagraph"/>
-        <w:ind w:left="1440"/>
-      </w:pPr>
-      <w:r>
-        <w:t xml:space="preserve">    </w:t>
-      </w:r>
-      <w:r>
-        <w:tab/>
-      </w:r>
-      <w:proofErr w:type="spellStart"/>
-      <w:r>
-        <w:t>connect_SQLSRV_</w:t>
-      </w:r>
-      <w:proofErr w:type="gramStart"/>
-      <w:r>
-        <w:t>PVDB</w:t>
-      </w:r>
-      <w:proofErr w:type="spellEnd"/>
-      <w:r>
-        <w:t>(</w:t>
-      </w:r>
-      <w:proofErr w:type="gramEnd"/>
-      <w:r>
-        <w:t>);</w:t>
-      </w:r>
-    </w:p>
-    <w:p>
-      <w:pPr>
-        <w:pStyle w:val="ListParagraph"/>
-        <w:ind w:left="1440"/>
-      </w:pPr>
-      <w:r>
-        <w:t>?&gt;</w:t>
-      </w:r>
-    </w:p>
-    <w:p>
-      <w:pPr>
-        <w:pStyle w:val="ListParagraph"/>
-      </w:pPr>
-    </w:p>
+        <w:t xml:space="preserve"> click ‘OK’. All being well you will be returned to the ODBC Data Source Administrator which will show your newly created data source:</w:t>
+      </w:r>
+    </w:p>
+    <w:p>
+      <w:pPr>
+        <w:jc w:val="center"/>
+      </w:pPr>
+      <w:r>
+        <w:rPr>
+          <w:noProof/>
+          <w:lang w:eastAsia="en-GB"/>
+        </w:rPr>
+        <w:lastRenderedPageBreak/>
+        <w:drawing>
+          <wp:inline distT="0" distB="0" distL="0" distR="0" wp14:anchorId="693BE748" wp14:editId="28F8CE04">
+            <wp:extent cx="4486275" cy="3714750"/>
+            <wp:effectExtent l="0" t="0" r="9525" b="0"/>
+            <wp:docPr id="3" name="Picture 3"/>
+            <wp:cNvGraphicFramePr>
+              <a:graphicFrameLocks xmlns:a="http://schemas.openxmlformats.org/drawingml/2006/main" noChangeAspect="1"/>
+            </wp:cNvGraphicFramePr>
+            <a:graphic xmlns:a="http://schemas.openxmlformats.org/drawingml/2006/main">
+              <a:graphicData uri="http://schemas.openxmlformats.org/drawingml/2006/picture">
+                <pic:pic xmlns:pic="http://schemas.openxmlformats.org/drawingml/2006/picture">
+                  <pic:nvPicPr>
+                    <pic:cNvPr id="0" name=""/>
+                    <pic:cNvPicPr/>
+                  </pic:nvPicPr>
+                  <pic:blipFill>
+                    <a:blip r:embed="rId15"/>
+                    <a:stretch>
+                      <a:fillRect/>
+                    </a:stretch>
+                  </pic:blipFill>
+                  <pic:spPr>
+                    <a:xfrm>
+                      <a:off x="0" y="0"/>
+                      <a:ext cx="4486275" cy="3714750"/>
+                    </a:xfrm>
+                    <a:prstGeom prst="rect">
+                      <a:avLst/>
+                    </a:prstGeom>
+                  </pic:spPr>
+                </pic:pic>
+              </a:graphicData>
+            </a:graphic>
+          </wp:inline>
+        </w:drawing>
+      </w:r>
+    </w:p>
+    <w:p/>
     <w:sectPr>
       <w:pgSz w:w="11906" w:h="16838"/>
       <w:pgMar w:top="567" w:right="566" w:bottom="426" w:left="567" w:header="708" w:footer="708" w:gutter="0"/>
@@ -236,9 +1843,457 @@
 <file path=word/numbering.xml><?xml version="1.0" encoding="utf-8"?>
 <w:numbering xmlns:wpc="http://schemas.microsoft.com/office/word/2010/wordprocessingCanvas" xmlns:mc="http://schemas.openxmlformats.org/markup-compatibility/2006" xmlns:o="urn:schemas-microsoft-com:office:office" xmlns:r="http://schemas.openxmlformats.org/officeDocument/2006/relationships" xmlns:m="http://schemas.openxmlformats.org/officeDocument/2006/math" xmlns:v="urn:schemas-microsoft-com:vml" xmlns:wp14="http://schemas.microsoft.com/office/word/2010/wordprocessingDrawing" xmlns:wp="http://schemas.openxmlformats.org/drawingml/2006/wordprocessingDrawing" xmlns:w10="urn:schemas-microsoft-com:office:word" xmlns:w="http://schemas.openxmlformats.org/wordprocessingml/2006/main" xmlns:w14="http://schemas.microsoft.com/office/word/2010/wordml" xmlns:wpg="http://schemas.microsoft.com/office/word/2010/wordprocessingGroup" xmlns:wpi="http://schemas.microsoft.com/office/word/2010/wordprocessingInk" xmlns:wne="http://schemas.microsoft.com/office/word/2006/wordml" xmlns:wps="http://schemas.microsoft.com/office/word/2010/wordprocessingShape" mc:Ignorable="w14 wp14">
   <w:abstractNum w:abstractNumId="0">
+    <w:nsid w:val="045A1465"/>
+    <w:multiLevelType w:val="hybridMultilevel"/>
+    <w:tmpl w:val="3244DA34"/>
+    <w:lvl w:ilvl="0" w:tplc="002E1CAE">
+      <w:numFmt w:val="bullet"/>
+      <w:lvlText w:val="-"/>
+      <w:lvlJc w:val="left"/>
+      <w:pPr>
+        <w:ind w:left="720" w:hanging="360"/>
+      </w:pPr>
+      <w:rPr>
+        <w:rFonts w:ascii="Calibri" w:eastAsiaTheme="minorHAnsi" w:hAnsi="Calibri" w:cstheme="minorBidi" w:hint="default"/>
+      </w:rPr>
+    </w:lvl>
+    <w:lvl w:ilvl="1" w:tplc="08090001">
+      <w:start w:val="1"/>
+      <w:numFmt w:val="bullet"/>
+      <w:lvlText w:val=""/>
+      <w:lvlJc w:val="left"/>
+      <w:pPr>
+        <w:ind w:left="1440" w:hanging="360"/>
+      </w:pPr>
+      <w:rPr>
+        <w:rFonts w:ascii="Symbol" w:hAnsi="Symbol" w:hint="default"/>
+      </w:rPr>
+    </w:lvl>
+    <w:lvl w:ilvl="2" w:tplc="08090003">
+      <w:start w:val="1"/>
+      <w:numFmt w:val="bullet"/>
+      <w:lvlText w:val="o"/>
+      <w:lvlJc w:val="left"/>
+      <w:pPr>
+        <w:ind w:left="2160" w:hanging="360"/>
+      </w:pPr>
+      <w:rPr>
+        <w:rFonts w:ascii="Courier New" w:hAnsi="Courier New" w:cs="Courier New" w:hint="default"/>
+      </w:rPr>
+    </w:lvl>
+    <w:lvl w:ilvl="3" w:tplc="08090001" w:tentative="1">
+      <w:start w:val="1"/>
+      <w:numFmt w:val="bullet"/>
+      <w:lvlText w:val=""/>
+      <w:lvlJc w:val="left"/>
+      <w:pPr>
+        <w:ind w:left="2880" w:hanging="360"/>
+      </w:pPr>
+      <w:rPr>
+        <w:rFonts w:ascii="Symbol" w:hAnsi="Symbol" w:hint="default"/>
+      </w:rPr>
+    </w:lvl>
+    <w:lvl w:ilvl="4" w:tplc="08090003" w:tentative="1">
+      <w:start w:val="1"/>
+      <w:numFmt w:val="bullet"/>
+      <w:lvlText w:val="o"/>
+      <w:lvlJc w:val="left"/>
+      <w:pPr>
+        <w:ind w:left="3600" w:hanging="360"/>
+      </w:pPr>
+      <w:rPr>
+        <w:rFonts w:ascii="Courier New" w:hAnsi="Courier New" w:cs="Courier New" w:hint="default"/>
+      </w:rPr>
+    </w:lvl>
+    <w:lvl w:ilvl="5" w:tplc="08090005" w:tentative="1">
+      <w:start w:val="1"/>
+      <w:numFmt w:val="bullet"/>
+      <w:lvlText w:val=""/>
+      <w:lvlJc w:val="left"/>
+      <w:pPr>
+        <w:ind w:left="4320" w:hanging="360"/>
+      </w:pPr>
+      <w:rPr>
+        <w:rFonts w:ascii="Wingdings" w:hAnsi="Wingdings" w:hint="default"/>
+      </w:rPr>
+    </w:lvl>
+    <w:lvl w:ilvl="6" w:tplc="08090001" w:tentative="1">
+      <w:start w:val="1"/>
+      <w:numFmt w:val="bullet"/>
+      <w:lvlText w:val=""/>
+      <w:lvlJc w:val="left"/>
+      <w:pPr>
+        <w:ind w:left="5040" w:hanging="360"/>
+      </w:pPr>
+      <w:rPr>
+        <w:rFonts w:ascii="Symbol" w:hAnsi="Symbol" w:hint="default"/>
+      </w:rPr>
+    </w:lvl>
+    <w:lvl w:ilvl="7" w:tplc="08090003" w:tentative="1">
+      <w:start w:val="1"/>
+      <w:numFmt w:val="bullet"/>
+      <w:lvlText w:val="o"/>
+      <w:lvlJc w:val="left"/>
+      <w:pPr>
+        <w:ind w:left="5760" w:hanging="360"/>
+      </w:pPr>
+      <w:rPr>
+        <w:rFonts w:ascii="Courier New" w:hAnsi="Courier New" w:cs="Courier New" w:hint="default"/>
+      </w:rPr>
+    </w:lvl>
+    <w:lvl w:ilvl="8" w:tplc="08090005" w:tentative="1">
+      <w:start w:val="1"/>
+      <w:numFmt w:val="bullet"/>
+      <w:lvlText w:val=""/>
+      <w:lvlJc w:val="left"/>
+      <w:pPr>
+        <w:ind w:left="6480" w:hanging="360"/>
+      </w:pPr>
+      <w:rPr>
+        <w:rFonts w:ascii="Wingdings" w:hAnsi="Wingdings" w:hint="default"/>
+      </w:rPr>
+    </w:lvl>
+  </w:abstractNum>
+  <w:abstractNum w:abstractNumId="1">
+    <w:nsid w:val="1E084BAD"/>
+    <w:multiLevelType w:val="hybridMultilevel"/>
+    <w:tmpl w:val="A7E48386"/>
+    <w:lvl w:ilvl="0" w:tplc="11CC39AA">
+      <w:numFmt w:val="bullet"/>
+      <w:lvlText w:val="-"/>
+      <w:lvlJc w:val="left"/>
+      <w:pPr>
+        <w:ind w:left="720" w:hanging="360"/>
+      </w:pPr>
+      <w:rPr>
+        <w:rFonts w:ascii="Calibri" w:eastAsiaTheme="minorHAnsi" w:hAnsi="Calibri" w:cstheme="minorBidi" w:hint="default"/>
+      </w:rPr>
+    </w:lvl>
+    <w:lvl w:ilvl="1" w:tplc="08090003" w:tentative="1">
+      <w:start w:val="1"/>
+      <w:numFmt w:val="bullet"/>
+      <w:lvlText w:val="o"/>
+      <w:lvlJc w:val="left"/>
+      <w:pPr>
+        <w:ind w:left="1440" w:hanging="360"/>
+      </w:pPr>
+      <w:rPr>
+        <w:rFonts w:ascii="Courier New" w:hAnsi="Courier New" w:cs="Courier New" w:hint="default"/>
+      </w:rPr>
+    </w:lvl>
+    <w:lvl w:ilvl="2" w:tplc="08090005" w:tentative="1">
+      <w:start w:val="1"/>
+      <w:numFmt w:val="bullet"/>
+      <w:lvlText w:val=""/>
+      <w:lvlJc w:val="left"/>
+      <w:pPr>
+        <w:ind w:left="2160" w:hanging="360"/>
+      </w:pPr>
+      <w:rPr>
+        <w:rFonts w:ascii="Wingdings" w:hAnsi="Wingdings" w:hint="default"/>
+      </w:rPr>
+    </w:lvl>
+    <w:lvl w:ilvl="3" w:tplc="08090001" w:tentative="1">
+      <w:start w:val="1"/>
+      <w:numFmt w:val="bullet"/>
+      <w:lvlText w:val=""/>
+      <w:lvlJc w:val="left"/>
+      <w:pPr>
+        <w:ind w:left="2880" w:hanging="360"/>
+      </w:pPr>
+      <w:rPr>
+        <w:rFonts w:ascii="Symbol" w:hAnsi="Symbol" w:hint="default"/>
+      </w:rPr>
+    </w:lvl>
+    <w:lvl w:ilvl="4" w:tplc="08090003" w:tentative="1">
+      <w:start w:val="1"/>
+      <w:numFmt w:val="bullet"/>
+      <w:lvlText w:val="o"/>
+      <w:lvlJc w:val="left"/>
+      <w:pPr>
+        <w:ind w:left="3600" w:hanging="360"/>
+      </w:pPr>
+      <w:rPr>
+        <w:rFonts w:ascii="Courier New" w:hAnsi="Courier New" w:cs="Courier New" w:hint="default"/>
+      </w:rPr>
+    </w:lvl>
+    <w:lvl w:ilvl="5" w:tplc="08090005" w:tentative="1">
+      <w:start w:val="1"/>
+      <w:numFmt w:val="bullet"/>
+      <w:lvlText w:val=""/>
+      <w:lvlJc w:val="left"/>
+      <w:pPr>
+        <w:ind w:left="4320" w:hanging="360"/>
+      </w:pPr>
+      <w:rPr>
+        <w:rFonts w:ascii="Wingdings" w:hAnsi="Wingdings" w:hint="default"/>
+      </w:rPr>
+    </w:lvl>
+    <w:lvl w:ilvl="6" w:tplc="08090001" w:tentative="1">
+      <w:start w:val="1"/>
+      <w:numFmt w:val="bullet"/>
+      <w:lvlText w:val=""/>
+      <w:lvlJc w:val="left"/>
+      <w:pPr>
+        <w:ind w:left="5040" w:hanging="360"/>
+      </w:pPr>
+      <w:rPr>
+        <w:rFonts w:ascii="Symbol" w:hAnsi="Symbol" w:hint="default"/>
+      </w:rPr>
+    </w:lvl>
+    <w:lvl w:ilvl="7" w:tplc="08090003" w:tentative="1">
+      <w:start w:val="1"/>
+      <w:numFmt w:val="bullet"/>
+      <w:lvlText w:val="o"/>
+      <w:lvlJc w:val="left"/>
+      <w:pPr>
+        <w:ind w:left="5760" w:hanging="360"/>
+      </w:pPr>
+      <w:rPr>
+        <w:rFonts w:ascii="Courier New" w:hAnsi="Courier New" w:cs="Courier New" w:hint="default"/>
+      </w:rPr>
+    </w:lvl>
+    <w:lvl w:ilvl="8" w:tplc="08090005" w:tentative="1">
+      <w:start w:val="1"/>
+      <w:numFmt w:val="bullet"/>
+      <w:lvlText w:val=""/>
+      <w:lvlJc w:val="left"/>
+      <w:pPr>
+        <w:ind w:left="6480" w:hanging="360"/>
+      </w:pPr>
+      <w:rPr>
+        <w:rFonts w:ascii="Wingdings" w:hAnsi="Wingdings" w:hint="default"/>
+      </w:rPr>
+    </w:lvl>
+  </w:abstractNum>
+  <w:abstractNum w:abstractNumId="2">
+    <w:nsid w:val="228E4E14"/>
+    <w:multiLevelType w:val="hybridMultilevel"/>
+    <w:tmpl w:val="297002EE"/>
+    <w:lvl w:ilvl="0" w:tplc="002E1CAE">
+      <w:numFmt w:val="bullet"/>
+      <w:lvlText w:val="-"/>
+      <w:lvlJc w:val="left"/>
+      <w:pPr>
+        <w:ind w:left="720" w:hanging="360"/>
+      </w:pPr>
+      <w:rPr>
+        <w:rFonts w:ascii="Calibri" w:eastAsiaTheme="minorHAnsi" w:hAnsi="Calibri" w:cstheme="minorBidi" w:hint="default"/>
+      </w:rPr>
+    </w:lvl>
+    <w:lvl w:ilvl="1" w:tplc="08090001">
+      <w:start w:val="1"/>
+      <w:numFmt w:val="bullet"/>
+      <w:lvlText w:val=""/>
+      <w:lvlJc w:val="left"/>
+      <w:pPr>
+        <w:ind w:left="1440" w:hanging="360"/>
+      </w:pPr>
+      <w:rPr>
+        <w:rFonts w:ascii="Symbol" w:hAnsi="Symbol" w:hint="default"/>
+      </w:rPr>
+    </w:lvl>
+    <w:lvl w:ilvl="2" w:tplc="08090003">
+      <w:start w:val="1"/>
+      <w:numFmt w:val="bullet"/>
+      <w:lvlText w:val="o"/>
+      <w:lvlJc w:val="left"/>
+      <w:pPr>
+        <w:ind w:left="2160" w:hanging="360"/>
+      </w:pPr>
+      <w:rPr>
+        <w:rFonts w:ascii="Courier New" w:hAnsi="Courier New" w:cs="Courier New" w:hint="default"/>
+      </w:rPr>
+    </w:lvl>
+    <w:lvl w:ilvl="3" w:tplc="08090001" w:tentative="1">
+      <w:start w:val="1"/>
+      <w:numFmt w:val="bullet"/>
+      <w:lvlText w:val=""/>
+      <w:lvlJc w:val="left"/>
+      <w:pPr>
+        <w:ind w:left="2880" w:hanging="360"/>
+      </w:pPr>
+      <w:rPr>
+        <w:rFonts w:ascii="Symbol" w:hAnsi="Symbol" w:hint="default"/>
+      </w:rPr>
+    </w:lvl>
+    <w:lvl w:ilvl="4" w:tplc="08090003" w:tentative="1">
+      <w:start w:val="1"/>
+      <w:numFmt w:val="bullet"/>
+      <w:lvlText w:val="o"/>
+      <w:lvlJc w:val="left"/>
+      <w:pPr>
+        <w:ind w:left="3600" w:hanging="360"/>
+      </w:pPr>
+      <w:rPr>
+        <w:rFonts w:ascii="Courier New" w:hAnsi="Courier New" w:cs="Courier New" w:hint="default"/>
+      </w:rPr>
+    </w:lvl>
+    <w:lvl w:ilvl="5" w:tplc="08090005" w:tentative="1">
+      <w:start w:val="1"/>
+      <w:numFmt w:val="bullet"/>
+      <w:lvlText w:val=""/>
+      <w:lvlJc w:val="left"/>
+      <w:pPr>
+        <w:ind w:left="4320" w:hanging="360"/>
+      </w:pPr>
+      <w:rPr>
+        <w:rFonts w:ascii="Wingdings" w:hAnsi="Wingdings" w:hint="default"/>
+      </w:rPr>
+    </w:lvl>
+    <w:lvl w:ilvl="6" w:tplc="08090001" w:tentative="1">
+      <w:start w:val="1"/>
+      <w:numFmt w:val="bullet"/>
+      <w:lvlText w:val=""/>
+      <w:lvlJc w:val="left"/>
+      <w:pPr>
+        <w:ind w:left="5040" w:hanging="360"/>
+      </w:pPr>
+      <w:rPr>
+        <w:rFonts w:ascii="Symbol" w:hAnsi="Symbol" w:hint="default"/>
+      </w:rPr>
+    </w:lvl>
+    <w:lvl w:ilvl="7" w:tplc="08090003" w:tentative="1">
+      <w:start w:val="1"/>
+      <w:numFmt w:val="bullet"/>
+      <w:lvlText w:val="o"/>
+      <w:lvlJc w:val="left"/>
+      <w:pPr>
+        <w:ind w:left="5760" w:hanging="360"/>
+      </w:pPr>
+      <w:rPr>
+        <w:rFonts w:ascii="Courier New" w:hAnsi="Courier New" w:cs="Courier New" w:hint="default"/>
+      </w:rPr>
+    </w:lvl>
+    <w:lvl w:ilvl="8" w:tplc="08090005" w:tentative="1">
+      <w:start w:val="1"/>
+      <w:numFmt w:val="bullet"/>
+      <w:lvlText w:val=""/>
+      <w:lvlJc w:val="left"/>
+      <w:pPr>
+        <w:ind w:left="6480" w:hanging="360"/>
+      </w:pPr>
+      <w:rPr>
+        <w:rFonts w:ascii="Wingdings" w:hAnsi="Wingdings" w:hint="default"/>
+      </w:rPr>
+    </w:lvl>
+  </w:abstractNum>
+  <w:abstractNum w:abstractNumId="3">
+    <w:nsid w:val="2F016DC4"/>
+    <w:multiLevelType w:val="hybridMultilevel"/>
+    <w:tmpl w:val="9B4ACB3E"/>
+    <w:lvl w:ilvl="0" w:tplc="002E1CAE">
+      <w:numFmt w:val="bullet"/>
+      <w:lvlText w:val="-"/>
+      <w:lvlJc w:val="left"/>
+      <w:pPr>
+        <w:ind w:left="720" w:hanging="360"/>
+      </w:pPr>
+      <w:rPr>
+        <w:rFonts w:ascii="Calibri" w:eastAsiaTheme="minorHAnsi" w:hAnsi="Calibri" w:cstheme="minorBidi" w:hint="default"/>
+      </w:rPr>
+    </w:lvl>
+    <w:lvl w:ilvl="1" w:tplc="08090001">
+      <w:start w:val="1"/>
+      <w:numFmt w:val="bullet"/>
+      <w:lvlText w:val=""/>
+      <w:lvlJc w:val="left"/>
+      <w:pPr>
+        <w:ind w:left="1440" w:hanging="360"/>
+      </w:pPr>
+      <w:rPr>
+        <w:rFonts w:ascii="Symbol" w:hAnsi="Symbol" w:hint="default"/>
+      </w:rPr>
+    </w:lvl>
+    <w:lvl w:ilvl="2" w:tplc="08090005" w:tentative="1">
+      <w:start w:val="1"/>
+      <w:numFmt w:val="bullet"/>
+      <w:lvlText w:val=""/>
+      <w:lvlJc w:val="left"/>
+      <w:pPr>
+        <w:ind w:left="2160" w:hanging="360"/>
+      </w:pPr>
+      <w:rPr>
+        <w:rFonts w:ascii="Wingdings" w:hAnsi="Wingdings" w:hint="default"/>
+      </w:rPr>
+    </w:lvl>
+    <w:lvl w:ilvl="3" w:tplc="08090001" w:tentative="1">
+      <w:start w:val="1"/>
+      <w:numFmt w:val="bullet"/>
+      <w:lvlText w:val=""/>
+      <w:lvlJc w:val="left"/>
+      <w:pPr>
+        <w:ind w:left="2880" w:hanging="360"/>
+      </w:pPr>
+      <w:rPr>
+        <w:rFonts w:ascii="Symbol" w:hAnsi="Symbol" w:hint="default"/>
+      </w:rPr>
+    </w:lvl>
+    <w:lvl w:ilvl="4" w:tplc="08090003" w:tentative="1">
+      <w:start w:val="1"/>
+      <w:numFmt w:val="bullet"/>
+      <w:lvlText w:val="o"/>
+      <w:lvlJc w:val="left"/>
+      <w:pPr>
+        <w:ind w:left="3600" w:hanging="360"/>
+      </w:pPr>
+      <w:rPr>
+        <w:rFonts w:ascii="Courier New" w:hAnsi="Courier New" w:cs="Courier New" w:hint="default"/>
+      </w:rPr>
+    </w:lvl>
+    <w:lvl w:ilvl="5" w:tplc="08090005" w:tentative="1">
+      <w:start w:val="1"/>
+      <w:numFmt w:val="bullet"/>
+      <w:lvlText w:val=""/>
+      <w:lvlJc w:val="left"/>
+      <w:pPr>
+        <w:ind w:left="4320" w:hanging="360"/>
+      </w:pPr>
+      <w:rPr>
+        <w:rFonts w:ascii="Wingdings" w:hAnsi="Wingdings" w:hint="default"/>
+      </w:rPr>
+    </w:lvl>
+    <w:lvl w:ilvl="6" w:tplc="08090001" w:tentative="1">
+      <w:start w:val="1"/>
+      <w:numFmt w:val="bullet"/>
+      <w:lvlText w:val=""/>
+      <w:lvlJc w:val="left"/>
+      <w:pPr>
+        <w:ind w:left="5040" w:hanging="360"/>
+      </w:pPr>
+      <w:rPr>
+        <w:rFonts w:ascii="Symbol" w:hAnsi="Symbol" w:hint="default"/>
+      </w:rPr>
+    </w:lvl>
+    <w:lvl w:ilvl="7" w:tplc="08090003" w:tentative="1">
+      <w:start w:val="1"/>
+      <w:numFmt w:val="bullet"/>
+      <w:lvlText w:val="o"/>
+      <w:lvlJc w:val="left"/>
+      <w:pPr>
+        <w:ind w:left="5760" w:hanging="360"/>
+      </w:pPr>
+      <w:rPr>
+        <w:rFonts w:ascii="Courier New" w:hAnsi="Courier New" w:cs="Courier New" w:hint="default"/>
+      </w:rPr>
+    </w:lvl>
+    <w:lvl w:ilvl="8" w:tplc="08090005" w:tentative="1">
+      <w:start w:val="1"/>
+      <w:numFmt w:val="bullet"/>
+      <w:lvlText w:val=""/>
+      <w:lvlJc w:val="left"/>
+      <w:pPr>
+        <w:ind w:left="6480" w:hanging="360"/>
+      </w:pPr>
+      <w:rPr>
+        <w:rFonts w:ascii="Wingdings" w:hAnsi="Wingdings" w:hint="default"/>
+      </w:rPr>
+    </w:lvl>
+  </w:abstractNum>
+  <w:abstractNum w:abstractNumId="4">
     <w:nsid w:val="441F20D6"/>
     <w:multiLevelType w:val="hybridMultilevel"/>
-    <w:tmpl w:val="A2449DE8"/>
+    <w:tmpl w:val="DEE6A6B6"/>
     <w:lvl w:ilvl="0" w:tplc="002E1CAE">
       <w:numFmt w:val="bullet"/>
       <w:lvlText w:val="-"/>
@@ -250,31 +2305,31 @@
         <w:rFonts w:ascii="Calibri" w:eastAsiaTheme="minorHAnsi" w:hAnsi="Calibri" w:cstheme="minorBidi" w:hint="default"/>
       </w:rPr>
     </w:lvl>
-    <w:lvl w:ilvl="1" w:tplc="08090003">
+    <w:lvl w:ilvl="1" w:tplc="08090001">
+      <w:start w:val="1"/>
+      <w:numFmt w:val="bullet"/>
+      <w:lvlText w:val=""/>
+      <w:lvlJc w:val="left"/>
+      <w:pPr>
+        <w:ind w:left="1440" w:hanging="360"/>
+      </w:pPr>
+      <w:rPr>
+        <w:rFonts w:ascii="Symbol" w:hAnsi="Symbol" w:hint="default"/>
+      </w:rPr>
+    </w:lvl>
+    <w:lvl w:ilvl="2" w:tplc="08090003">
       <w:start w:val="1"/>
       <w:numFmt w:val="bullet"/>
       <w:lvlText w:val="o"/>
       <w:lvlJc w:val="left"/>
       <w:pPr>
-        <w:ind w:left="1440" w:hanging="360"/>
+        <w:ind w:left="2160" w:hanging="360"/>
       </w:pPr>
       <w:rPr>
         <w:rFonts w:ascii="Courier New" w:hAnsi="Courier New" w:cs="Courier New" w:hint="default"/>
       </w:rPr>
     </w:lvl>
-    <w:lvl w:ilvl="2" w:tplc="08090005" w:tentative="1">
-      <w:start w:val="1"/>
-      <w:numFmt w:val="bullet"/>
-      <w:lvlText w:val=""/>
-      <w:lvlJc w:val="left"/>
-      <w:pPr>
-        <w:ind w:left="2160" w:hanging="360"/>
-      </w:pPr>
-      <w:rPr>
-        <w:rFonts w:ascii="Wingdings" w:hAnsi="Wingdings" w:hint="default"/>
-      </w:rPr>
-    </w:lvl>
-    <w:lvl w:ilvl="3" w:tplc="08090001" w:tentative="1">
+    <w:lvl w:ilvl="3" w:tplc="08090001">
       <w:start w:val="1"/>
       <w:numFmt w:val="bullet"/>
       <w:lvlText w:val=""/>
@@ -348,6 +2403,18 @@
     </w:lvl>
   </w:abstractNum>
   <w:num w:numId="1">
+    <w:abstractNumId w:val="4"/>
+  </w:num>
+  <w:num w:numId="2">
+    <w:abstractNumId w:val="1"/>
+  </w:num>
+  <w:num w:numId="3">
+    <w:abstractNumId w:val="3"/>
+  </w:num>
+  <w:num w:numId="4">
+    <w:abstractNumId w:val="2"/>
+  </w:num>
+  <w:num w:numId="5">
     <w:abstractNumId w:val="0"/>
   </w:num>
 </w:numbering>
@@ -536,6 +2603,48 @@
       <w:szCs w:val="28"/>
     </w:rPr>
   </w:style>
+  <w:style w:type="paragraph" w:styleId="Heading2">
+    <w:name w:val="heading 2"/>
+    <w:basedOn w:val="Normal"/>
+    <w:next w:val="Normal"/>
+    <w:link w:val="Heading2Char"/>
+    <w:uiPriority w:val="9"/>
+    <w:unhideWhenUsed/>
+    <w:qFormat/>
+    <w:rsid w:val="009A7F4B"/>
+    <w:pPr>
+      <w:keepNext/>
+      <w:keepLines/>
+      <w:spacing w:before="200" w:after="0"/>
+      <w:outlineLvl w:val="1"/>
+    </w:pPr>
+    <w:rPr>
+      <w:rFonts w:asciiTheme="majorHAnsi" w:eastAsiaTheme="majorEastAsia" w:hAnsiTheme="majorHAnsi" w:cstheme="majorBidi"/>
+      <w:b/>
+      <w:bCs/>
+      <w:color w:val="4F81BD" w:themeColor="accent1"/>
+      <w:sz w:val="26"/>
+      <w:szCs w:val="26"/>
+    </w:rPr>
+  </w:style>
+  <w:style w:type="paragraph" w:styleId="Heading3">
+    <w:name w:val="heading 3"/>
+    <w:basedOn w:val="Normal"/>
+    <w:next w:val="Normal"/>
+    <w:link w:val="Heading3Char"/>
+    <w:uiPriority w:val="9"/>
+    <w:unhideWhenUsed/>
+    <w:qFormat/>
+    <w:rsid w:val="009A7F4B"/>
+    <w:pPr>
+      <w:spacing w:before="200" w:after="120"/>
+      <w:outlineLvl w:val="2"/>
+    </w:pPr>
+    <w:rPr>
+      <w:b/>
+      <w:color w:val="1D84C7"/>
+    </w:rPr>
+  </w:style>
   <w:style w:type="character" w:default="1" w:styleId="DefaultParagraphFont">
     <w:name w:val="Default Paragraph Font"/>
     <w:uiPriority w:val="1"/>
@@ -578,7 +2687,6 @@
     <w:name w:val="Hyperlink"/>
     <w:basedOn w:val="DefaultParagraphFont"/>
     <w:uiPriority w:val="99"/>
-    <w:semiHidden/>
     <w:unhideWhenUsed/>
     <w:rsid w:val="00FC3969"/>
     <w:rPr>
@@ -650,6 +2758,94 @@
     <w:semiHidden/>
     <w:unhideWhenUsed/>
     <w:rsid w:val="007257C6"/>
+  </w:style>
+  <w:style w:type="character" w:styleId="FollowedHyperlink">
+    <w:name w:val="FollowedHyperlink"/>
+    <w:basedOn w:val="DefaultParagraphFont"/>
+    <w:uiPriority w:val="99"/>
+    <w:semiHidden/>
+    <w:unhideWhenUsed/>
+    <w:rsid w:val="00563BBB"/>
+    <w:rPr>
+      <w:color w:val="800080" w:themeColor="followedHyperlink"/>
+      <w:u w:val="single"/>
+    </w:rPr>
+  </w:style>
+  <w:style w:type="paragraph" w:styleId="BalloonText">
+    <w:name w:val="Balloon Text"/>
+    <w:basedOn w:val="Normal"/>
+    <w:link w:val="BalloonTextChar"/>
+    <w:uiPriority w:val="99"/>
+    <w:semiHidden/>
+    <w:unhideWhenUsed/>
+    <w:rsid w:val="009A7F4B"/>
+    <w:pPr>
+      <w:spacing w:after="0" w:line="240" w:lineRule="auto"/>
+    </w:pPr>
+    <w:rPr>
+      <w:rFonts w:ascii="Tahoma" w:hAnsi="Tahoma" w:cs="Tahoma"/>
+      <w:sz w:val="16"/>
+      <w:szCs w:val="16"/>
+    </w:rPr>
+  </w:style>
+  <w:style w:type="character" w:customStyle="1" w:styleId="BalloonTextChar">
+    <w:name w:val="Balloon Text Char"/>
+    <w:basedOn w:val="DefaultParagraphFont"/>
+    <w:link w:val="BalloonText"/>
+    <w:uiPriority w:val="99"/>
+    <w:semiHidden/>
+    <w:rsid w:val="009A7F4B"/>
+    <w:rPr>
+      <w:rFonts w:ascii="Tahoma" w:hAnsi="Tahoma" w:cs="Tahoma"/>
+      <w:sz w:val="16"/>
+      <w:szCs w:val="16"/>
+    </w:rPr>
+  </w:style>
+  <w:style w:type="paragraph" w:customStyle="1" w:styleId="Heading30">
+    <w:name w:val="Heading3"/>
+    <w:basedOn w:val="Normal"/>
+    <w:link w:val="Heading3Char0"/>
+    <w:rsid w:val="009A7F4B"/>
+    <w:rPr>
+      <w:b/>
+      <w:color w:val="1D84C7"/>
+    </w:rPr>
+  </w:style>
+  <w:style w:type="character" w:customStyle="1" w:styleId="Heading2Char">
+    <w:name w:val="Heading 2 Char"/>
+    <w:basedOn w:val="DefaultParagraphFont"/>
+    <w:link w:val="Heading2"/>
+    <w:uiPriority w:val="9"/>
+    <w:rsid w:val="009A7F4B"/>
+    <w:rPr>
+      <w:rFonts w:asciiTheme="majorHAnsi" w:eastAsiaTheme="majorEastAsia" w:hAnsiTheme="majorHAnsi" w:cstheme="majorBidi"/>
+      <w:b/>
+      <w:bCs/>
+      <w:color w:val="4F81BD" w:themeColor="accent1"/>
+      <w:sz w:val="26"/>
+      <w:szCs w:val="26"/>
+    </w:rPr>
+  </w:style>
+  <w:style w:type="character" w:customStyle="1" w:styleId="Heading3Char0">
+    <w:name w:val="Heading3 Char"/>
+    <w:basedOn w:val="DefaultParagraphFont"/>
+    <w:link w:val="Heading30"/>
+    <w:rsid w:val="009A7F4B"/>
+    <w:rPr>
+      <w:b/>
+      <w:color w:val="1D84C7"/>
+    </w:rPr>
+  </w:style>
+  <w:style w:type="character" w:customStyle="1" w:styleId="Heading3Char">
+    <w:name w:val="Heading 3 Char"/>
+    <w:basedOn w:val="DefaultParagraphFont"/>
+    <w:link w:val="Heading3"/>
+    <w:uiPriority w:val="9"/>
+    <w:rsid w:val="009A7F4B"/>
+    <w:rPr>
+      <w:b/>
+      <w:color w:val="1D84C7"/>
+    </w:rPr>
   </w:style>
 </w:styles>
 </file>
@@ -837,6 +3033,48 @@
       <w:szCs w:val="28"/>
     </w:rPr>
   </w:style>
+  <w:style w:type="paragraph" w:styleId="Heading2">
+    <w:name w:val="heading 2"/>
+    <w:basedOn w:val="Normal"/>
+    <w:next w:val="Normal"/>
+    <w:link w:val="Heading2Char"/>
+    <w:uiPriority w:val="9"/>
+    <w:unhideWhenUsed/>
+    <w:qFormat/>
+    <w:rsid w:val="009A7F4B"/>
+    <w:pPr>
+      <w:keepNext/>
+      <w:keepLines/>
+      <w:spacing w:before="200" w:after="0"/>
+      <w:outlineLvl w:val="1"/>
+    </w:pPr>
+    <w:rPr>
+      <w:rFonts w:asciiTheme="majorHAnsi" w:eastAsiaTheme="majorEastAsia" w:hAnsiTheme="majorHAnsi" w:cstheme="majorBidi"/>
+      <w:b/>
+      <w:bCs/>
+      <w:color w:val="4F81BD" w:themeColor="accent1"/>
+      <w:sz w:val="26"/>
+      <w:szCs w:val="26"/>
+    </w:rPr>
+  </w:style>
+  <w:style w:type="paragraph" w:styleId="Heading3">
+    <w:name w:val="heading 3"/>
+    <w:basedOn w:val="Normal"/>
+    <w:next w:val="Normal"/>
+    <w:link w:val="Heading3Char"/>
+    <w:uiPriority w:val="9"/>
+    <w:unhideWhenUsed/>
+    <w:qFormat/>
+    <w:rsid w:val="009A7F4B"/>
+    <w:pPr>
+      <w:spacing w:before="200" w:after="120"/>
+      <w:outlineLvl w:val="2"/>
+    </w:pPr>
+    <w:rPr>
+      <w:b/>
+      <w:color w:val="1D84C7"/>
+    </w:rPr>
+  </w:style>
   <w:style w:type="character" w:default="1" w:styleId="DefaultParagraphFont">
     <w:name w:val="Default Paragraph Font"/>
     <w:uiPriority w:val="1"/>
@@ -879,7 +3117,6 @@
     <w:name w:val="Hyperlink"/>
     <w:basedOn w:val="DefaultParagraphFont"/>
     <w:uiPriority w:val="99"/>
-    <w:semiHidden/>
     <w:unhideWhenUsed/>
     <w:rsid w:val="00FC3969"/>
     <w:rPr>
@@ -951,6 +3188,94 @@
     <w:semiHidden/>
     <w:unhideWhenUsed/>
     <w:rsid w:val="007257C6"/>
+  </w:style>
+  <w:style w:type="character" w:styleId="FollowedHyperlink">
+    <w:name w:val="FollowedHyperlink"/>
+    <w:basedOn w:val="DefaultParagraphFont"/>
+    <w:uiPriority w:val="99"/>
+    <w:semiHidden/>
+    <w:unhideWhenUsed/>
+    <w:rsid w:val="00563BBB"/>
+    <w:rPr>
+      <w:color w:val="800080" w:themeColor="followedHyperlink"/>
+      <w:u w:val="single"/>
+    </w:rPr>
+  </w:style>
+  <w:style w:type="paragraph" w:styleId="BalloonText">
+    <w:name w:val="Balloon Text"/>
+    <w:basedOn w:val="Normal"/>
+    <w:link w:val="BalloonTextChar"/>
+    <w:uiPriority w:val="99"/>
+    <w:semiHidden/>
+    <w:unhideWhenUsed/>
+    <w:rsid w:val="009A7F4B"/>
+    <w:pPr>
+      <w:spacing w:after="0" w:line="240" w:lineRule="auto"/>
+    </w:pPr>
+    <w:rPr>
+      <w:rFonts w:ascii="Tahoma" w:hAnsi="Tahoma" w:cs="Tahoma"/>
+      <w:sz w:val="16"/>
+      <w:szCs w:val="16"/>
+    </w:rPr>
+  </w:style>
+  <w:style w:type="character" w:customStyle="1" w:styleId="BalloonTextChar">
+    <w:name w:val="Balloon Text Char"/>
+    <w:basedOn w:val="DefaultParagraphFont"/>
+    <w:link w:val="BalloonText"/>
+    <w:uiPriority w:val="99"/>
+    <w:semiHidden/>
+    <w:rsid w:val="009A7F4B"/>
+    <w:rPr>
+      <w:rFonts w:ascii="Tahoma" w:hAnsi="Tahoma" w:cs="Tahoma"/>
+      <w:sz w:val="16"/>
+      <w:szCs w:val="16"/>
+    </w:rPr>
+  </w:style>
+  <w:style w:type="paragraph" w:customStyle="1" w:styleId="Heading30">
+    <w:name w:val="Heading3"/>
+    <w:basedOn w:val="Normal"/>
+    <w:link w:val="Heading3Char0"/>
+    <w:rsid w:val="009A7F4B"/>
+    <w:rPr>
+      <w:b/>
+      <w:color w:val="1D84C7"/>
+    </w:rPr>
+  </w:style>
+  <w:style w:type="character" w:customStyle="1" w:styleId="Heading2Char">
+    <w:name w:val="Heading 2 Char"/>
+    <w:basedOn w:val="DefaultParagraphFont"/>
+    <w:link w:val="Heading2"/>
+    <w:uiPriority w:val="9"/>
+    <w:rsid w:val="009A7F4B"/>
+    <w:rPr>
+      <w:rFonts w:asciiTheme="majorHAnsi" w:eastAsiaTheme="majorEastAsia" w:hAnsiTheme="majorHAnsi" w:cstheme="majorBidi"/>
+      <w:b/>
+      <w:bCs/>
+      <w:color w:val="4F81BD" w:themeColor="accent1"/>
+      <w:sz w:val="26"/>
+      <w:szCs w:val="26"/>
+    </w:rPr>
+  </w:style>
+  <w:style w:type="character" w:customStyle="1" w:styleId="Heading3Char0">
+    <w:name w:val="Heading3 Char"/>
+    <w:basedOn w:val="DefaultParagraphFont"/>
+    <w:link w:val="Heading30"/>
+    <w:rsid w:val="009A7F4B"/>
+    <w:rPr>
+      <w:b/>
+      <w:color w:val="1D84C7"/>
+    </w:rPr>
+  </w:style>
+  <w:style w:type="character" w:customStyle="1" w:styleId="Heading3Char">
+    <w:name w:val="Heading 3 Char"/>
+    <w:basedOn w:val="DefaultParagraphFont"/>
+    <w:link w:val="Heading3"/>
+    <w:uiPriority w:val="9"/>
+    <w:rsid w:val="009A7F4B"/>
+    <w:rPr>
+      <w:b/>
+      <w:color w:val="1D84C7"/>
+    </w:rPr>
   </w:style>
 </w:styles>
 </file>
@@ -1245,7 +3570,7 @@
 </file>
 
 <file path=customXml/itemProps1.xml><?xml version="1.0" encoding="utf-8"?>
-<ds:datastoreItem xmlns:ds="http://schemas.openxmlformats.org/officeDocument/2006/customXml" ds:itemID="{D82DE063-048C-4CFD-949D-34FC753DBE65}">
+<ds:datastoreItem xmlns:ds="http://schemas.openxmlformats.org/officeDocument/2006/customXml" ds:itemID="{08748106-586A-4F7C-BA3C-F004749EC1CE}">
   <ds:schemaRefs>
     <ds:schemaRef ds:uri="http://schemas.openxmlformats.org/officeDocument/2006/bibliography"/>
   </ds:schemaRefs>

</xml_diff>

<commit_message>
Updated local setup doc, further additions to order_setup page
</commit_message>
<xml_diff>
--- a/Local_server_setup.docx
+++ b/Local_server_setup.docx
@@ -47,13 +47,7 @@
         </w:r>
       </w:hyperlink>
       <w:r>
-        <w:t xml:space="preserve"> for instructions i</w:t>
-      </w:r>
-      <w:r>
-        <w:t>f you’</w:t>
-      </w:r>
-      <w:r>
-        <w:t xml:space="preserve">re </w:t>
+        <w:t xml:space="preserve"> for instructions if you’re </w:t>
       </w:r>
       <w:r>
         <w:t>un</w:t>
@@ -75,8 +69,6 @@
       <w:r>
         <w:t xml:space="preserve">relevant </w:t>
       </w:r>
-      <w:bookmarkStart w:id="0" w:name="_GoBack"/>
-      <w:bookmarkEnd w:id="0"/>
       <w:r>
         <w:t xml:space="preserve">sections below to set up your machine for access to the SQL Server </w:t>
       </w:r>
@@ -642,7 +634,19 @@
         </w:r>
       </w:hyperlink>
       <w:r>
-        <w:t xml:space="preserve"> and paste it into the modules folder of your Apache server installation folder (</w:t>
+        <w:t xml:space="preserve"> and paste it into the </w:t>
+      </w:r>
+      <w:r>
+        <w:t>‘</w:t>
+      </w:r>
+      <w:r>
+        <w:t>modules</w:t>
+      </w:r>
+      <w:r>
+        <w:t>/’</w:t>
+      </w:r>
+      <w:r>
+        <w:t xml:space="preserve"> folder of your Apache server installation folder (</w:t>
       </w:r>
       <w:proofErr w:type="spellStart"/>
       <w:r>
@@ -691,7 +695,44 @@
         <w:t>sspipkgs.exe</w:t>
       </w:r>
       <w:r>
-        <w:t>’ file from here and paste it into the bin folder of your Apache server installation folder (</w:t>
+        <w:t xml:space="preserve">’ file from </w:t>
+      </w:r>
+      <w:hyperlink r:id="rId11" w:history="1">
+        <w:r>
+          <w:rPr>
+            <w:rStyle w:val="Hyperlink"/>
+          </w:rPr>
+          <w:t>he</w:t>
+        </w:r>
+        <w:bookmarkStart w:id="0" w:name="_GoBack"/>
+        <w:bookmarkEnd w:id="0"/>
+        <w:r>
+          <w:rPr>
+            <w:rStyle w:val="Hyperlink"/>
+          </w:rPr>
+          <w:t>r</w:t>
+        </w:r>
+        <w:r>
+          <w:rPr>
+            <w:rStyle w:val="Hyperlink"/>
+          </w:rPr>
+          <w:t>e</w:t>
+        </w:r>
+      </w:hyperlink>
+      <w:r>
+        <w:t xml:space="preserve"> and paste it into the </w:t>
+      </w:r>
+      <w:r>
+        <w:t>‘</w:t>
+      </w:r>
+      <w:r>
+        <w:t>bin</w:t>
+      </w:r>
+      <w:r>
+        <w:t>/’</w:t>
+      </w:r>
+      <w:r>
+        <w:t xml:space="preserve"> folder of your Apache server installation folder (</w:t>
       </w:r>
       <w:proofErr w:type="spellStart"/>
       <w:r>
@@ -1412,6 +1453,109 @@
           <w:sz w:val="20"/>
         </w:rPr>
         <w:t>&lt;/Directory&gt;</w:t>
+      </w:r>
+    </w:p>
+    <w:p>
+      <w:pPr>
+        <w:pStyle w:val="ListParagraph"/>
+        <w:numPr>
+          <w:ilvl w:val="1"/>
+          <w:numId w:val="1"/>
+        </w:numPr>
+        <w:rPr>
+          <w:rFonts w:cs="Courier New"/>
+        </w:rPr>
+      </w:pPr>
+      <w:r>
+        <w:rPr>
+          <w:rFonts w:cs="Courier New"/>
+        </w:rPr>
+        <w:t>Test with the following code:</w:t>
+      </w:r>
+    </w:p>
+    <w:p>
+      <w:pPr>
+        <w:pStyle w:val="ListParagraph"/>
+        <w:numPr>
+          <w:ilvl w:val="2"/>
+          <w:numId w:val="1"/>
+        </w:numPr>
+        <w:rPr>
+          <w:rFonts w:ascii="Courier New" w:hAnsi="Courier New" w:cs="Courier New"/>
+          <w:sz w:val="20"/>
+        </w:rPr>
+      </w:pPr>
+      <w:r>
+        <w:rPr>
+          <w:rFonts w:ascii="Courier New" w:hAnsi="Courier New" w:cs="Courier New"/>
+          <w:sz w:val="20"/>
+        </w:rPr>
+        <w:t>&lt;?</w:t>
+      </w:r>
+      <w:proofErr w:type="spellStart"/>
+      <w:r>
+        <w:rPr>
+          <w:rFonts w:ascii="Courier New" w:hAnsi="Courier New" w:cs="Courier New"/>
+          <w:sz w:val="20"/>
+        </w:rPr>
+        <w:t>php</w:t>
+      </w:r>
+      <w:proofErr w:type="spellEnd"/>
+    </w:p>
+    <w:p>
+      <w:pPr>
+        <w:pStyle w:val="ListParagraph"/>
+        <w:numPr>
+          <w:ilvl w:val="2"/>
+          <w:numId w:val="1"/>
+        </w:numPr>
+        <w:rPr>
+          <w:rFonts w:ascii="Courier New" w:hAnsi="Courier New" w:cs="Courier New"/>
+          <w:sz w:val="20"/>
+        </w:rPr>
+      </w:pPr>
+      <w:r>
+        <w:rPr>
+          <w:rFonts w:ascii="Courier New" w:hAnsi="Courier New" w:cs="Courier New"/>
+          <w:sz w:val="20"/>
+        </w:rPr>
+        <w:t>echo $_SERVER['</w:t>
+      </w:r>
+      <w:proofErr w:type="spellStart"/>
+      <w:r>
+        <w:rPr>
+          <w:rFonts w:ascii="Courier New" w:hAnsi="Courier New" w:cs="Courier New"/>
+          <w:sz w:val="20"/>
+        </w:rPr>
+        <w:t>REMOTE_USER</w:t>
+      </w:r>
+      <w:proofErr w:type="spellEnd"/>
+      <w:r>
+        <w:rPr>
+          <w:rFonts w:ascii="Courier New" w:hAnsi="Courier New" w:cs="Courier New"/>
+          <w:sz w:val="20"/>
+        </w:rPr>
+        <w:t>'];</w:t>
+      </w:r>
+    </w:p>
+    <w:p>
+      <w:pPr>
+        <w:pStyle w:val="ListParagraph"/>
+        <w:numPr>
+          <w:ilvl w:val="2"/>
+          <w:numId w:val="1"/>
+        </w:numPr>
+        <w:rPr>
+          <w:rFonts w:ascii="Courier New" w:hAnsi="Courier New" w:cs="Courier New"/>
+          <w:sz w:val="20"/>
+        </w:rPr>
+      </w:pPr>
+      <w:r>
+        <w:rPr>
+          <w:rFonts w:ascii="Courier New" w:hAnsi="Courier New" w:cs="Courier New"/>
+          <w:sz w:val="20"/>
+        </w:rPr>
+        <w:t>?&gt;</w:t>
       </w:r>
     </w:p>
     <w:p>
@@ -1468,76 +1612,6 @@
             <wp:extent cx="3752850" cy="4152900"/>
             <wp:effectExtent l="0" t="0" r="0" b="0"/>
             <wp:docPr id="5" name="Picture 5"/>
-            <wp:cNvGraphicFramePr>
-              <a:graphicFrameLocks xmlns:a="http://schemas.openxmlformats.org/drawingml/2006/main" noChangeAspect="1"/>
-            </wp:cNvGraphicFramePr>
-            <a:graphic xmlns:a="http://schemas.openxmlformats.org/drawingml/2006/main">
-              <a:graphicData uri="http://schemas.openxmlformats.org/drawingml/2006/picture">
-                <pic:pic xmlns:pic="http://schemas.openxmlformats.org/drawingml/2006/picture">
-                  <pic:nvPicPr>
-                    <pic:cNvPr id="0" name=""/>
-                    <pic:cNvPicPr/>
-                  </pic:nvPicPr>
-                  <pic:blipFill>
-                    <a:blip r:embed="rId11"/>
-                    <a:stretch>
-                      <a:fillRect/>
-                    </a:stretch>
-                  </pic:blipFill>
-                  <pic:spPr>
-                    <a:xfrm>
-                      <a:off x="0" y="0"/>
-                      <a:ext cx="3752850" cy="4152900"/>
-                    </a:xfrm>
-                    <a:prstGeom prst="rect">
-                      <a:avLst/>
-                    </a:prstGeom>
-                  </pic:spPr>
-                </pic:pic>
-              </a:graphicData>
-            </a:graphic>
-          </wp:inline>
-        </w:drawing>
-      </w:r>
-    </w:p>
-    <w:p>
-      <w:pPr>
-        <w:pStyle w:val="ListParagraph"/>
-        <w:numPr>
-          <w:ilvl w:val="0"/>
-          <w:numId w:val="1"/>
-        </w:numPr>
-      </w:pPr>
-      <w:r>
-        <w:t>Locate the ‘Path’ variable in the ‘System variables’ list and click the ‘Edit…’ button</w:t>
-      </w:r>
-    </w:p>
-    <w:p>
-      <w:pPr>
-        <w:pStyle w:val="ListParagraph"/>
-        <w:numPr>
-          <w:ilvl w:val="0"/>
-          <w:numId w:val="1"/>
-        </w:numPr>
-      </w:pPr>
-      <w:r>
-        <w:t>Add the directory path to the ‘Variable value’ filed, separating it from the other values with a semi-colon</w:t>
-      </w:r>
-    </w:p>
-    <w:p>
-      <w:pPr>
-        <w:jc w:val="center"/>
-      </w:pPr>
-      <w:r>
-        <w:rPr>
-          <w:noProof/>
-          <w:lang w:eastAsia="en-GB"/>
-        </w:rPr>
-        <w:drawing>
-          <wp:inline distT="0" distB="0" distL="0" distR="0" wp14:anchorId="0BDF1D08" wp14:editId="2B2DE7EF">
-            <wp:extent cx="3400425" cy="1457325"/>
-            <wp:effectExtent l="0" t="0" r="9525" b="9525"/>
-            <wp:docPr id="6" name="Picture 6"/>
             <wp:cNvGraphicFramePr>
               <a:graphicFrameLocks xmlns:a="http://schemas.openxmlformats.org/drawingml/2006/main" noChangeAspect="1"/>
             </wp:cNvGraphicFramePr>
@@ -1557,7 +1631,7 @@
                   <pic:spPr>
                     <a:xfrm>
                       <a:off x="0" y="0"/>
-                      <a:ext cx="3400425" cy="1457325"/>
+                      <a:ext cx="3752850" cy="4152900"/>
                     </a:xfrm>
                     <a:prstGeom prst="rect">
                       <a:avLst/>
@@ -1579,23 +1653,7 @@
         </w:numPr>
       </w:pPr>
       <w:r>
-        <w:t>Click ‘OK’ to confirm, then ‘OK’ in the ‘Environment Variables’ and ‘System’ dialog boxes</w:t>
-      </w:r>
-    </w:p>
-    <w:p>
-      <w:r>
-        <w:br w:type="page"/>
-      </w:r>
-    </w:p>
-    <w:p>
-      <w:pPr>
-        <w:pStyle w:val="Heading3"/>
-      </w:pPr>
-      <w:bookmarkStart w:id="2" w:name="_Adding_a_new"/>
-      <w:bookmarkEnd w:id="2"/>
-      <w:r>
-        <w:lastRenderedPageBreak/>
-        <w:t>Adding a new system data source for Oracle</w:t>
+        <w:t>Locate the ‘Path’ variable in the ‘System variables’ list and click the ‘Edit…’ button</w:t>
       </w:r>
     </w:p>
     <w:p>
@@ -1607,39 +1665,7 @@
         </w:numPr>
       </w:pPr>
       <w:r>
-        <w:t>Open the ‘Microsoft ODBC Administrator’ from ‘Start -&gt; All Programs -&gt; Oracle -&gt; Configuration and Migration Tools</w:t>
-      </w:r>
-    </w:p>
-    <w:p>
-      <w:pPr>
-        <w:pStyle w:val="ListParagraph"/>
-        <w:numPr>
-          <w:ilvl w:val="0"/>
-          <w:numId w:val="1"/>
-        </w:numPr>
-      </w:pPr>
-      <w:r>
-        <w:t xml:space="preserve">Select the ‘System </w:t>
-      </w:r>
-      <w:proofErr w:type="spellStart"/>
-      <w:r>
-        <w:t>DSN</w:t>
-      </w:r>
-      <w:proofErr w:type="spellEnd"/>
-      <w:r>
-        <w:t>’ tab and click the ‘Add…’ button</w:t>
-      </w:r>
-    </w:p>
-    <w:p>
-      <w:pPr>
-        <w:pStyle w:val="ListParagraph"/>
-        <w:numPr>
-          <w:ilvl w:val="0"/>
-          <w:numId w:val="1"/>
-        </w:numPr>
-      </w:pPr>
-      <w:r>
-        <w:t>You’ll be prompted to choose a driver for which to set up a data source, highlight ‘Oracle in OraClient11g_home1’ and click finish</w:t>
+        <w:t>Add the directory path to the ‘Variable value’ filed, separating it from the other values with a semi-colon</w:t>
       </w:r>
     </w:p>
     <w:p>
@@ -1652,10 +1678,10 @@
           <w:lang w:eastAsia="en-GB"/>
         </w:rPr>
         <w:drawing>
-          <wp:inline distT="0" distB="0" distL="0" distR="0" wp14:anchorId="2663E38F" wp14:editId="611DAD54">
-            <wp:extent cx="4552950" cy="3409950"/>
-            <wp:effectExtent l="0" t="0" r="0" b="0"/>
-            <wp:docPr id="1" name="Picture 1"/>
+          <wp:inline distT="0" distB="0" distL="0" distR="0" wp14:anchorId="0BDF1D08" wp14:editId="2B2DE7EF">
+            <wp:extent cx="3400425" cy="1457325"/>
+            <wp:effectExtent l="0" t="0" r="9525" b="9525"/>
+            <wp:docPr id="6" name="Picture 6"/>
             <wp:cNvGraphicFramePr>
               <a:graphicFrameLocks xmlns:a="http://schemas.openxmlformats.org/drawingml/2006/main" noChangeAspect="1"/>
             </wp:cNvGraphicFramePr>
@@ -1675,7 +1701,7 @@
                   <pic:spPr>
                     <a:xfrm>
                       <a:off x="0" y="0"/>
-                      <a:ext cx="4552950" cy="3409950"/>
+                      <a:ext cx="3400425" cy="1457325"/>
                     </a:xfrm>
                     <a:prstGeom prst="rect">
                       <a:avLst/>
@@ -1697,23 +1723,67 @@
         </w:numPr>
       </w:pPr>
       <w:r>
-        <w:t xml:space="preserve">To set up a ‘SPAN’ database connection, enter the details shown below on the driver configuration screen. Data Source Name, Description &amp; </w:t>
-      </w:r>
-      <w:proofErr w:type="spellStart"/>
-      <w:r>
-        <w:t>TNS</w:t>
-      </w:r>
-      <w:proofErr w:type="spellEnd"/>
-      <w:r>
-        <w:t xml:space="preserve"> Service Name should all be ‘SPAN’. User ID should be ‘</w:t>
-      </w:r>
-      <w:proofErr w:type="spellStart"/>
-      <w:r>
-        <w:t>readonly</w:t>
-      </w:r>
-      <w:proofErr w:type="spellEnd"/>
-      <w:r>
-        <w:t>’</w:t>
+        <w:t>Click ‘OK’ to confirm, then ‘OK’ in the ‘Environment Variables’ and ‘System’ dialog boxes</w:t>
+      </w:r>
+    </w:p>
+    <w:p>
+      <w:r>
+        <w:br w:type="page"/>
+      </w:r>
+    </w:p>
+    <w:p>
+      <w:pPr>
+        <w:pStyle w:val="Heading3"/>
+      </w:pPr>
+      <w:bookmarkStart w:id="2" w:name="_Adding_a_new"/>
+      <w:bookmarkEnd w:id="2"/>
+      <w:r>
+        <w:lastRenderedPageBreak/>
+        <w:t>Adding a new system data source for Oracle</w:t>
+      </w:r>
+    </w:p>
+    <w:p>
+      <w:pPr>
+        <w:pStyle w:val="ListParagraph"/>
+        <w:numPr>
+          <w:ilvl w:val="0"/>
+          <w:numId w:val="1"/>
+        </w:numPr>
+      </w:pPr>
+      <w:r>
+        <w:t>Open the ‘Microsoft ODBC Administrator’ from ‘Start -&gt; All Programs -&gt; Oracle -&gt; Configuration and Migration Tools</w:t>
+      </w:r>
+    </w:p>
+    <w:p>
+      <w:pPr>
+        <w:pStyle w:val="ListParagraph"/>
+        <w:numPr>
+          <w:ilvl w:val="0"/>
+          <w:numId w:val="1"/>
+        </w:numPr>
+      </w:pPr>
+      <w:r>
+        <w:t xml:space="preserve">Select the ‘System </w:t>
+      </w:r>
+      <w:proofErr w:type="spellStart"/>
+      <w:r>
+        <w:t>DSN</w:t>
+      </w:r>
+      <w:proofErr w:type="spellEnd"/>
+      <w:r>
+        <w:t>’ tab and click the ‘Add…’ button</w:t>
+      </w:r>
+    </w:p>
+    <w:p>
+      <w:pPr>
+        <w:pStyle w:val="ListParagraph"/>
+        <w:numPr>
+          <w:ilvl w:val="0"/>
+          <w:numId w:val="1"/>
+        </w:numPr>
+      </w:pPr>
+      <w:r>
+        <w:t>You’ll be prompted to choose a driver for which to set up a data source, highlight ‘Oracle in OraClient11g_home1’ and click finish</w:t>
       </w:r>
     </w:p>
     <w:p>
@@ -1726,10 +1796,10 @@
           <w:lang w:eastAsia="en-GB"/>
         </w:rPr>
         <w:drawing>
-          <wp:inline distT="0" distB="0" distL="0" distR="0" wp14:anchorId="073C52B7" wp14:editId="52144FE0">
-            <wp:extent cx="5457825" cy="3562350"/>
-            <wp:effectExtent l="0" t="0" r="9525" b="0"/>
-            <wp:docPr id="2" name="Picture 2"/>
+          <wp:inline distT="0" distB="0" distL="0" distR="0" wp14:anchorId="2663E38F" wp14:editId="611DAD54">
+            <wp:extent cx="4552950" cy="3409950"/>
+            <wp:effectExtent l="0" t="0" r="0" b="0"/>
+            <wp:docPr id="1" name="Picture 1"/>
             <wp:cNvGraphicFramePr>
               <a:graphicFrameLocks xmlns:a="http://schemas.openxmlformats.org/drawingml/2006/main" noChangeAspect="1"/>
             </wp:cNvGraphicFramePr>
@@ -1749,6 +1819,80 @@
                   <pic:spPr>
                     <a:xfrm>
                       <a:off x="0" y="0"/>
+                      <a:ext cx="4552950" cy="3409950"/>
+                    </a:xfrm>
+                    <a:prstGeom prst="rect">
+                      <a:avLst/>
+                    </a:prstGeom>
+                  </pic:spPr>
+                </pic:pic>
+              </a:graphicData>
+            </a:graphic>
+          </wp:inline>
+        </w:drawing>
+      </w:r>
+    </w:p>
+    <w:p>
+      <w:pPr>
+        <w:pStyle w:val="ListParagraph"/>
+        <w:numPr>
+          <w:ilvl w:val="0"/>
+          <w:numId w:val="1"/>
+        </w:numPr>
+      </w:pPr>
+      <w:r>
+        <w:t xml:space="preserve">To set up a ‘SPAN’ database connection, enter the details shown below on the driver configuration screen. Data Source Name, Description &amp; </w:t>
+      </w:r>
+      <w:proofErr w:type="spellStart"/>
+      <w:r>
+        <w:t>TNS</w:t>
+      </w:r>
+      <w:proofErr w:type="spellEnd"/>
+      <w:r>
+        <w:t xml:space="preserve"> Service Name should all be ‘SPAN’. User ID should be ‘</w:t>
+      </w:r>
+      <w:proofErr w:type="spellStart"/>
+      <w:r>
+        <w:t>readonly</w:t>
+      </w:r>
+      <w:proofErr w:type="spellEnd"/>
+      <w:r>
+        <w:t>’</w:t>
+      </w:r>
+    </w:p>
+    <w:p>
+      <w:pPr>
+        <w:jc w:val="center"/>
+      </w:pPr>
+      <w:r>
+        <w:rPr>
+          <w:noProof/>
+          <w:lang w:eastAsia="en-GB"/>
+        </w:rPr>
+        <w:drawing>
+          <wp:inline distT="0" distB="0" distL="0" distR="0" wp14:anchorId="073C52B7" wp14:editId="52144FE0">
+            <wp:extent cx="5457825" cy="3562350"/>
+            <wp:effectExtent l="0" t="0" r="9525" b="0"/>
+            <wp:docPr id="2" name="Picture 2"/>
+            <wp:cNvGraphicFramePr>
+              <a:graphicFrameLocks xmlns:a="http://schemas.openxmlformats.org/drawingml/2006/main" noChangeAspect="1"/>
+            </wp:cNvGraphicFramePr>
+            <a:graphic xmlns:a="http://schemas.openxmlformats.org/drawingml/2006/main">
+              <a:graphicData uri="http://schemas.openxmlformats.org/drawingml/2006/picture">
+                <pic:pic xmlns:pic="http://schemas.openxmlformats.org/drawingml/2006/picture">
+                  <pic:nvPicPr>
+                    <pic:cNvPr id="0" name=""/>
+                    <pic:cNvPicPr/>
+                  </pic:nvPicPr>
+                  <pic:blipFill>
+                    <a:blip r:embed="rId15"/>
+                    <a:stretch>
+                      <a:fillRect/>
+                    </a:stretch>
+                  </pic:blipFill>
+                  <pic:spPr>
+                    <a:xfrm>
+                      <a:off x="0" y="0"/>
                       <a:ext cx="5457825" cy="3562350"/>
                     </a:xfrm>
                     <a:prstGeom prst="rect">
@@ -1808,7 +1952,7 @@
                     <pic:cNvPicPr/>
                   </pic:nvPicPr>
                   <pic:blipFill>
-                    <a:blip r:embed="rId15"/>
+                    <a:blip r:embed="rId16"/>
                     <a:stretch>
                       <a:fillRect/>
                     </a:stretch>
@@ -3570,7 +3714,7 @@
 </file>
 
 <file path=customXml/itemProps1.xml><?xml version="1.0" encoding="utf-8"?>
-<ds:datastoreItem xmlns:ds="http://schemas.openxmlformats.org/officeDocument/2006/customXml" ds:itemID="{08748106-586A-4F7C-BA3C-F004749EC1CE}">
+<ds:datastoreItem xmlns:ds="http://schemas.openxmlformats.org/officeDocument/2006/customXml" ds:itemID="{6C1DA2F6-C3E1-4406-8095-61429146D5F0}">
   <ds:schemaRefs>
     <ds:schemaRef ds:uri="http://schemas.openxmlformats.org/officeDocument/2006/bibliography"/>
   </ds:schemaRefs>

</xml_diff>